<commit_message>
Update Roles and Contributions.docx
Added my name, SRN, signature and team name.
</commit_message>
<xml_diff>
--- a/To-Submit/Roles and Contributions.docx
+++ b/To-Submit/Roles and Contributions.docx
@@ -1,6 +1,6 @@
 
 <file path=word/document.xml><?xml version="1.0" encoding="utf-8"?>
-<w:document xmlns:wpc="http://schemas.microsoft.com/office/word/2010/wordprocessingCanvas" xmlns:mc="http://schemas.openxmlformats.org/markup-compatibility/2006" xmlns:o="urn:schemas-microsoft-com:office:office" xmlns:r="http://schemas.openxmlformats.org/officeDocument/2006/relationships" xmlns:m="http://schemas.openxmlformats.org/officeDocument/2006/math" xmlns:v="urn:schemas-microsoft-com:vml" xmlns:wp14="http://schemas.microsoft.com/office/word/2010/wordprocessingDrawing" xmlns:wp="http://schemas.openxmlformats.org/drawingml/2006/wordprocessingDrawing" xmlns:w10="urn:schemas-microsoft-com:office:word" xmlns:w="http://schemas.openxmlformats.org/wordprocessingml/2006/main" xmlns:w14="http://schemas.microsoft.com/office/word/2010/wordml" xmlns:w15="http://schemas.microsoft.com/office/word/2012/wordml" xmlns:wpg="http://schemas.microsoft.com/office/word/2010/wordprocessingGroup" xmlns:wpi="http://schemas.microsoft.com/office/word/2010/wordprocessingInk" xmlns:wne="http://schemas.microsoft.com/office/word/2006/wordml" xmlns:wps="http://schemas.microsoft.com/office/word/2010/wordprocessingShape" mc:Ignorable="w14 w15 wp14">
+<w:document xmlns:wpc="http://schemas.microsoft.com/office/word/2010/wordprocessingCanvas" xmlns:cx="http://schemas.microsoft.com/office/drawing/2014/chartex" xmlns:cx1="http://schemas.microsoft.com/office/drawing/2015/9/8/chartex" xmlns:cx2="http://schemas.microsoft.com/office/drawing/2015/10/21/chartex" xmlns:cx3="http://schemas.microsoft.com/office/drawing/2016/5/9/chartex" xmlns:cx4="http://schemas.microsoft.com/office/drawing/2016/5/10/chartex" xmlns:cx5="http://schemas.microsoft.com/office/drawing/2016/5/11/chartex" xmlns:cx6="http://schemas.microsoft.com/office/drawing/2016/5/12/chartex" xmlns:cx7="http://schemas.microsoft.com/office/drawing/2016/5/13/chartex" xmlns:cx8="http://schemas.microsoft.com/office/drawing/2016/5/14/chartex" xmlns:mc="http://schemas.openxmlformats.org/markup-compatibility/2006" xmlns:aink="http://schemas.microsoft.com/office/drawing/2016/ink" xmlns:am3d="http://schemas.microsoft.com/office/drawing/2017/model3d" xmlns:o="urn:schemas-microsoft-com:office:office" xmlns:r="http://schemas.openxmlformats.org/officeDocument/2006/relationships" xmlns:m="http://schemas.openxmlformats.org/officeDocument/2006/math" xmlns:v="urn:schemas-microsoft-com:vml" xmlns:wp14="http://schemas.microsoft.com/office/word/2010/wordprocessingDrawing" xmlns:wp="http://schemas.openxmlformats.org/drawingml/2006/wordprocessingDrawing" xmlns:w10="urn:schemas-microsoft-com:office:word" xmlns:w="http://schemas.openxmlformats.org/wordprocessingml/2006/main" xmlns:w14="http://schemas.microsoft.com/office/word/2010/wordml" xmlns:w15="http://schemas.microsoft.com/office/word/2012/wordml" xmlns:w16cid="http://schemas.microsoft.com/office/word/2016/wordml/cid" xmlns:w16se="http://schemas.microsoft.com/office/word/2015/wordml/symex" xmlns:wpg="http://schemas.microsoft.com/office/word/2010/wordprocessingGroup" xmlns:wpi="http://schemas.microsoft.com/office/word/2010/wordprocessingInk" xmlns:wne="http://schemas.microsoft.com/office/word/2006/wordml" xmlns:wps="http://schemas.microsoft.com/office/word/2010/wordprocessingShape" mc:Ignorable="w14 w15 w16se w16cid wp14">
   <w:body>
     <w:p>
       <w:pPr>
@@ -399,6 +399,7 @@
     <w:tbl>
       <w:tblPr>
         <w:tblW w:w="0" w:type="auto"/>
+        <w:jc w:val="center"/>
         <w:tblLayout w:type="fixed"/>
         <w:tblLook w:val="00A0" w:firstRow="1" w:lastRow="0" w:firstColumn="1" w:lastColumn="0" w:noHBand="0" w:noVBand="0"/>
       </w:tblPr>
@@ -410,7 +411,8 @@
       </w:tblGrid>
       <w:tr>
         <w:trPr>
-          <w:trHeight w:hRule="exact" w:val="600"/>
+          <w:trHeight w:hRule="exact" w:val="280"/>
+          <w:jc w:val="center"/>
         </w:trPr>
         <w:tc>
           <w:tcPr>
@@ -521,12 +523,21 @@
                 <w:lang w:val="en-GB"/>
               </w:rPr>
             </w:pPr>
+            <w:r>
+              <w:rPr>
+                <w:rFonts w:ascii="Arial" w:hAnsi="Arial" w:cs="Arial"/>
+                <w:b/>
+                <w:lang w:val="en-GB"/>
+              </w:rPr>
+              <w:t>CS28</w:t>
+            </w:r>
           </w:p>
         </w:tc>
       </w:tr>
       <w:tr>
         <w:trPr>
           <w:trHeight w:hRule="exact" w:val="120"/>
+          <w:jc w:val="center"/>
         </w:trPr>
         <w:tc>
           <w:tcPr>
@@ -608,6 +619,7 @@
       <w:tr>
         <w:trPr>
           <w:trHeight w:hRule="exact" w:val="600"/>
+          <w:jc w:val="center"/>
         </w:trPr>
         <w:tc>
           <w:tcPr>
@@ -808,7 +820,8 @@
       </w:tr>
       <w:tr>
         <w:trPr>
-          <w:trHeight w:hRule="exact" w:val="360"/>
+          <w:trHeight w:hRule="exact" w:val="488"/>
+          <w:jc w:val="center"/>
         </w:trPr>
         <w:tc>
           <w:tcPr>
@@ -850,16 +863,26 @@
               <w:bottom w:val="single" w:sz="8" w:space="0" w:color="800000"/>
               <w:right w:val="single" w:sz="8" w:space="0" w:color="800000"/>
             </w:tcBorders>
+            <w:vAlign w:val="center"/>
           </w:tcPr>
           <w:p>
             <w:pPr>
               <w:spacing w:after="200"/>
-              <w:rPr>
-                <w:rFonts w:ascii="Arial" w:hAnsi="Arial" w:cs="Arial"/>
-                <w:b/>
-                <w:lang w:val="en-GB"/>
-              </w:rPr>
-            </w:pPr>
+              <w:jc w:val="center"/>
+              <w:rPr>
+                <w:rFonts w:ascii="Arial" w:hAnsi="Arial" w:cs="Arial"/>
+                <w:b/>
+                <w:lang w:val="en-GB"/>
+              </w:rPr>
+            </w:pPr>
+            <w:r>
+              <w:rPr>
+                <w:rFonts w:ascii="Arial" w:hAnsi="Arial" w:cs="Arial"/>
+                <w:b/>
+                <w:lang w:val="en-GB"/>
+              </w:rPr>
+              <w:t>Aston Turner</w:t>
+            </w:r>
           </w:p>
         </w:tc>
         <w:tc>
@@ -871,17 +894,26 @@
               <w:bottom w:val="single" w:sz="8" w:space="0" w:color="800000"/>
               <w:right w:val="single" w:sz="8" w:space="0" w:color="800000"/>
             </w:tcBorders>
+            <w:vAlign w:val="center"/>
           </w:tcPr>
           <w:p>
             <w:pPr>
               <w:spacing w:after="200"/>
-              <w:jc w:val="right"/>
-              <w:rPr>
-                <w:rFonts w:ascii="Arial" w:hAnsi="Arial" w:cs="Arial"/>
-                <w:b/>
-                <w:lang w:val="en-GB"/>
-              </w:rPr>
-            </w:pPr>
+              <w:jc w:val="center"/>
+              <w:rPr>
+                <w:rFonts w:ascii="Arial" w:hAnsi="Arial" w:cs="Arial"/>
+                <w:b/>
+                <w:lang w:val="en-GB"/>
+              </w:rPr>
+            </w:pPr>
+            <w:r>
+              <w:rPr>
+                <w:rFonts w:ascii="Arial" w:hAnsi="Arial" w:cs="Arial"/>
+                <w:b/>
+                <w:lang w:val="en-GB"/>
+              </w:rPr>
+              <w:t>16052488</w:t>
+            </w:r>
           </w:p>
         </w:tc>
         <w:tc>
@@ -893,23 +925,98 @@
               <w:bottom w:val="single" w:sz="8" w:space="0" w:color="800000"/>
               <w:right w:val="single" w:sz="18" w:space="0" w:color="800000"/>
             </w:tcBorders>
+            <w:vAlign w:val="center"/>
           </w:tcPr>
           <w:p>
             <w:pPr>
               <w:spacing w:after="200"/>
-              <w:jc w:val="right"/>
-              <w:rPr>
-                <w:rFonts w:ascii="Arial" w:hAnsi="Arial" w:cs="Arial"/>
-                <w:b/>
-                <w:lang w:val="en-GB"/>
-              </w:rPr>
-            </w:pPr>
+              <w:jc w:val="center"/>
+              <w:rPr>
+                <w:rFonts w:ascii="Arial" w:hAnsi="Arial" w:cs="Arial"/>
+                <w:b/>
+                <w:lang w:val="en-GB"/>
+              </w:rPr>
+            </w:pPr>
+            <w:r>
+              <w:rPr>
+                <w:noProof/>
+              </w:rPr>
+              <w:drawing>
+                <wp:anchor distT="0" distB="0" distL="114300" distR="114300" simplePos="0" relativeHeight="251658240" behindDoc="1" locked="0" layoutInCell="1" allowOverlap="1" wp14:anchorId="3F47AD60" wp14:editId="392B2DCC">
+                  <wp:simplePos x="0" y="0"/>
+                  <wp:positionH relativeFrom="column">
+                    <wp:posOffset>474345</wp:posOffset>
+                  </wp:positionH>
+                  <wp:positionV relativeFrom="paragraph">
+                    <wp:posOffset>0</wp:posOffset>
+                  </wp:positionV>
+                  <wp:extent cx="704850" cy="352425"/>
+                  <wp:effectExtent l="0" t="0" r="0" b="9525"/>
+                  <wp:wrapTight wrapText="bothSides">
+                    <wp:wrapPolygon edited="0">
+                      <wp:start x="6422" y="2335"/>
+                      <wp:lineTo x="5254" y="12843"/>
+                      <wp:lineTo x="6422" y="18681"/>
+                      <wp:lineTo x="8757" y="21016"/>
+                      <wp:lineTo x="11092" y="21016"/>
+                      <wp:lineTo x="16346" y="17514"/>
+                      <wp:lineTo x="15762" y="10508"/>
+                      <wp:lineTo x="9341" y="2335"/>
+                      <wp:lineTo x="6422" y="2335"/>
+                    </wp:wrapPolygon>
+                  </wp:wrapTight>
+                  <wp:docPr id="1" name="Picture 1"/>
+                  <wp:cNvGraphicFramePr>
+                    <a:graphicFrameLocks xmlns:a="http://schemas.openxmlformats.org/drawingml/2006/main" noChangeAspect="1"/>
+                  </wp:cNvGraphicFramePr>
+                  <a:graphic xmlns:a="http://schemas.openxmlformats.org/drawingml/2006/main">
+                    <a:graphicData uri="http://schemas.openxmlformats.org/drawingml/2006/picture">
+                      <pic:pic xmlns:pic="http://schemas.openxmlformats.org/drawingml/2006/picture">
+                        <pic:nvPicPr>
+                          <pic:cNvPr id="0" name="Picture 1"/>
+                          <pic:cNvPicPr>
+                            <a:picLocks noChangeAspect="1" noChangeArrowheads="1"/>
+                          </pic:cNvPicPr>
+                        </pic:nvPicPr>
+                        <pic:blipFill>
+                          <a:blip r:embed="rId5">
+                            <a:extLst>
+                              <a:ext uri="{28A0092B-C50C-407E-A947-70E740481C1C}">
+                                <a14:useLocalDpi xmlns:a14="http://schemas.microsoft.com/office/drawing/2010/main" val="0"/>
+                              </a:ext>
+                            </a:extLst>
+                          </a:blip>
+                          <a:srcRect/>
+                          <a:stretch>
+                            <a:fillRect/>
+                          </a:stretch>
+                        </pic:blipFill>
+                        <pic:spPr bwMode="auto">
+                          <a:xfrm>
+                            <a:off x="0" y="0"/>
+                            <a:ext cx="704850" cy="352425"/>
+                          </a:xfrm>
+                          <a:prstGeom prst="rect">
+                            <a:avLst/>
+                          </a:prstGeom>
+                          <a:noFill/>
+                          <a:ln>
+                            <a:noFill/>
+                          </a:ln>
+                        </pic:spPr>
+                      </pic:pic>
+                    </a:graphicData>
+                  </a:graphic>
+                </wp:anchor>
+              </w:drawing>
+            </w:r>
           </w:p>
         </w:tc>
       </w:tr>
       <w:tr>
         <w:trPr>
           <w:trHeight w:hRule="exact" w:val="360"/>
+          <w:jc w:val="center"/>
         </w:trPr>
         <w:tc>
           <w:tcPr>
@@ -951,10 +1058,12 @@
               <w:bottom w:val="single" w:sz="8" w:space="0" w:color="800000"/>
               <w:right w:val="single" w:sz="8" w:space="0" w:color="800000"/>
             </w:tcBorders>
+            <w:vAlign w:val="center"/>
           </w:tcPr>
           <w:p>
             <w:pPr>
               <w:spacing w:after="200"/>
+              <w:jc w:val="center"/>
               <w:rPr>
                 <w:rFonts w:ascii="Arial" w:hAnsi="Arial" w:cs="Arial"/>
                 <w:b/>
@@ -972,11 +1081,12 @@
               <w:bottom w:val="single" w:sz="8" w:space="0" w:color="800000"/>
               <w:right w:val="single" w:sz="8" w:space="0" w:color="800000"/>
             </w:tcBorders>
+            <w:vAlign w:val="center"/>
           </w:tcPr>
           <w:p>
             <w:pPr>
               <w:spacing w:after="200"/>
-              <w:jc w:val="right"/>
+              <w:jc w:val="center"/>
               <w:rPr>
                 <w:rFonts w:ascii="Arial" w:hAnsi="Arial" w:cs="Arial"/>
                 <w:b/>
@@ -994,11 +1104,12 @@
               <w:bottom w:val="single" w:sz="8" w:space="0" w:color="800000"/>
               <w:right w:val="single" w:sz="18" w:space="0" w:color="800000"/>
             </w:tcBorders>
+            <w:vAlign w:val="center"/>
           </w:tcPr>
           <w:p>
             <w:pPr>
               <w:spacing w:after="200"/>
-              <w:jc w:val="right"/>
+              <w:jc w:val="center"/>
               <w:rPr>
                 <w:rFonts w:ascii="Arial" w:hAnsi="Arial" w:cs="Arial"/>
                 <w:b/>
@@ -1011,6 +1122,7 @@
       <w:tr>
         <w:trPr>
           <w:trHeight w:hRule="exact" w:val="360"/>
+          <w:jc w:val="center"/>
         </w:trPr>
         <w:tc>
           <w:tcPr>
@@ -1052,10 +1164,12 @@
               <w:bottom w:val="single" w:sz="8" w:space="0" w:color="800000"/>
               <w:right w:val="single" w:sz="8" w:space="0" w:color="800000"/>
             </w:tcBorders>
+            <w:vAlign w:val="center"/>
           </w:tcPr>
           <w:p>
             <w:pPr>
               <w:spacing w:after="200"/>
+              <w:jc w:val="center"/>
               <w:rPr>
                 <w:rFonts w:ascii="Arial" w:hAnsi="Arial" w:cs="Arial"/>
                 <w:b/>
@@ -1073,11 +1187,12 @@
               <w:bottom w:val="single" w:sz="8" w:space="0" w:color="800000"/>
               <w:right w:val="single" w:sz="8" w:space="0" w:color="800000"/>
             </w:tcBorders>
+            <w:vAlign w:val="center"/>
           </w:tcPr>
           <w:p>
             <w:pPr>
               <w:spacing w:after="200"/>
-              <w:jc w:val="right"/>
+              <w:jc w:val="center"/>
               <w:rPr>
                 <w:rFonts w:ascii="Arial" w:hAnsi="Arial" w:cs="Arial"/>
                 <w:b/>
@@ -1095,11 +1210,12 @@
               <w:bottom w:val="single" w:sz="8" w:space="0" w:color="800000"/>
               <w:right w:val="single" w:sz="18" w:space="0" w:color="800000"/>
             </w:tcBorders>
+            <w:vAlign w:val="center"/>
           </w:tcPr>
           <w:p>
             <w:pPr>
               <w:spacing w:after="200"/>
-              <w:jc w:val="right"/>
+              <w:jc w:val="center"/>
               <w:rPr>
                 <w:rFonts w:ascii="Arial" w:hAnsi="Arial" w:cs="Arial"/>
                 <w:b/>
@@ -1112,6 +1228,7 @@
       <w:tr>
         <w:trPr>
           <w:trHeight w:hRule="exact" w:val="360"/>
+          <w:jc w:val="center"/>
         </w:trPr>
         <w:tc>
           <w:tcPr>
@@ -1153,10 +1270,12 @@
               <w:bottom w:val="single" w:sz="8" w:space="0" w:color="800000"/>
               <w:right w:val="single" w:sz="8" w:space="0" w:color="800000"/>
             </w:tcBorders>
+            <w:vAlign w:val="center"/>
           </w:tcPr>
           <w:p>
             <w:pPr>
               <w:spacing w:after="200"/>
+              <w:jc w:val="center"/>
               <w:rPr>
                 <w:rFonts w:ascii="Arial" w:hAnsi="Arial" w:cs="Arial"/>
                 <w:b/>
@@ -1174,11 +1293,12 @@
               <w:bottom w:val="single" w:sz="8" w:space="0" w:color="800000"/>
               <w:right w:val="single" w:sz="8" w:space="0" w:color="800000"/>
             </w:tcBorders>
+            <w:vAlign w:val="center"/>
           </w:tcPr>
           <w:p>
             <w:pPr>
               <w:spacing w:after="200"/>
-              <w:jc w:val="right"/>
+              <w:jc w:val="center"/>
               <w:rPr>
                 <w:rFonts w:ascii="Arial" w:hAnsi="Arial" w:cs="Arial"/>
                 <w:b/>
@@ -1196,11 +1316,12 @@
               <w:bottom w:val="single" w:sz="8" w:space="0" w:color="800000"/>
               <w:right w:val="single" w:sz="18" w:space="0" w:color="800000"/>
             </w:tcBorders>
+            <w:vAlign w:val="center"/>
           </w:tcPr>
           <w:p>
             <w:pPr>
               <w:spacing w:after="200"/>
-              <w:jc w:val="right"/>
+              <w:jc w:val="center"/>
               <w:rPr>
                 <w:rFonts w:ascii="Arial" w:hAnsi="Arial" w:cs="Arial"/>
                 <w:b/>
@@ -1213,6 +1334,7 @@
       <w:tr>
         <w:trPr>
           <w:trHeight w:hRule="exact" w:val="360"/>
+          <w:jc w:val="center"/>
         </w:trPr>
         <w:tc>
           <w:tcPr>
@@ -1262,16 +1384,26 @@
               <w:bottom w:val="single" w:sz="18" w:space="0" w:color="800000"/>
               <w:right w:val="single" w:sz="8" w:space="0" w:color="800000"/>
             </w:tcBorders>
+            <w:vAlign w:val="center"/>
           </w:tcPr>
           <w:p>
             <w:pPr>
               <w:spacing w:after="200"/>
-              <w:rPr>
-                <w:rFonts w:ascii="Arial" w:hAnsi="Arial" w:cs="Arial"/>
-                <w:b/>
-                <w:lang w:val="en-GB"/>
-              </w:rPr>
-            </w:pPr>
+              <w:jc w:val="center"/>
+              <w:rPr>
+                <w:rFonts w:ascii="Arial" w:hAnsi="Arial" w:cs="Arial"/>
+                <w:b/>
+                <w:lang w:val="en-GB"/>
+              </w:rPr>
+            </w:pPr>
+            <w:r>
+              <w:rPr>
+                <w:rFonts w:ascii="Arial" w:hAnsi="Arial" w:cs="Arial"/>
+                <w:b/>
+                <w:lang w:val="en-GB"/>
+              </w:rPr>
+              <w:t>N/A</w:t>
+            </w:r>
           </w:p>
         </w:tc>
         <w:tc>
@@ -1283,17 +1415,26 @@
               <w:bottom w:val="single" w:sz="18" w:space="0" w:color="800000"/>
               <w:right w:val="single" w:sz="8" w:space="0" w:color="800000"/>
             </w:tcBorders>
+            <w:vAlign w:val="center"/>
           </w:tcPr>
           <w:p>
             <w:pPr>
               <w:spacing w:after="200"/>
-              <w:jc w:val="right"/>
-              <w:rPr>
-                <w:rFonts w:ascii="Arial" w:hAnsi="Arial" w:cs="Arial"/>
-                <w:b/>
-                <w:lang w:val="en-GB"/>
-              </w:rPr>
-            </w:pPr>
+              <w:jc w:val="center"/>
+              <w:rPr>
+                <w:rFonts w:ascii="Arial" w:hAnsi="Arial" w:cs="Arial"/>
+                <w:b/>
+                <w:lang w:val="en-GB"/>
+              </w:rPr>
+            </w:pPr>
+            <w:r>
+              <w:rPr>
+                <w:rFonts w:ascii="Arial" w:hAnsi="Arial" w:cs="Arial"/>
+                <w:b/>
+                <w:lang w:val="en-GB"/>
+              </w:rPr>
+              <w:t>N/A</w:t>
+            </w:r>
           </w:p>
         </w:tc>
         <w:tc>
@@ -1305,17 +1446,26 @@
               <w:bottom w:val="single" w:sz="18" w:space="0" w:color="800000"/>
               <w:right w:val="single" w:sz="18" w:space="0" w:color="800000"/>
             </w:tcBorders>
+            <w:vAlign w:val="center"/>
           </w:tcPr>
           <w:p>
             <w:pPr>
               <w:spacing w:after="200"/>
-              <w:jc w:val="right"/>
-              <w:rPr>
-                <w:rFonts w:ascii="Arial" w:hAnsi="Arial" w:cs="Arial"/>
-                <w:b/>
-                <w:lang w:val="en-GB"/>
-              </w:rPr>
-            </w:pPr>
+              <w:jc w:val="center"/>
+              <w:rPr>
+                <w:rFonts w:ascii="Arial" w:hAnsi="Arial" w:cs="Arial"/>
+                <w:b/>
+                <w:lang w:val="en-GB"/>
+              </w:rPr>
+            </w:pPr>
+            <w:r>
+              <w:rPr>
+                <w:rFonts w:ascii="Arial" w:hAnsi="Arial" w:cs="Arial"/>
+                <w:b/>
+                <w:lang w:val="en-GB"/>
+              </w:rPr>
+              <w:t>N/A</w:t>
+            </w:r>
           </w:p>
         </w:tc>
       </w:tr>
@@ -1357,33 +1507,15 @@
           <w:b/>
           <w:lang w:val="en-GB"/>
         </w:rPr>
-        <w:t xml:space="preserve">(a) </w:t>
-      </w:r>
-      <w:proofErr w:type="gramStart"/>
+        <w:t>(a) a</w:t>
+      </w:r>
       <w:r>
         <w:rPr>
           <w:rFonts w:ascii="Arial" w:hAnsi="Arial" w:cs="Arial"/>
           <w:b/>
           <w:lang w:val="en-GB"/>
         </w:rPr>
-        <w:t>a</w:t>
-      </w:r>
-      <w:r>
-        <w:rPr>
-          <w:rFonts w:ascii="Arial" w:hAnsi="Arial" w:cs="Arial"/>
-          <w:b/>
-          <w:lang w:val="en-GB"/>
-        </w:rPr>
-        <w:t>s</w:t>
-      </w:r>
-      <w:proofErr w:type="gramEnd"/>
-      <w:r>
-        <w:rPr>
-          <w:rFonts w:ascii="Arial" w:hAnsi="Arial" w:cs="Arial"/>
-          <w:b/>
-          <w:lang w:val="en-GB"/>
-        </w:rPr>
-        <w:t xml:space="preserve"> a t</w:t>
+        <w:t>s a t</w:t>
       </w:r>
       <w:r>
         <w:rPr>
@@ -1495,25 +1627,7 @@
           <w:sz w:val="20"/>
           <w:lang w:val="en-GB"/>
         </w:rPr>
-        <w:t xml:space="preserve">For each team member (TM1, </w:t>
-      </w:r>
-      <w:proofErr w:type="gramStart"/>
-      <w:r>
-        <w:rPr>
-          <w:rFonts w:ascii="Arial" w:hAnsi="Arial" w:cs="Arial"/>
-          <w:sz w:val="20"/>
-          <w:lang w:val="en-GB"/>
-        </w:rPr>
-        <w:t>TM2, ...)</w:t>
-      </w:r>
-      <w:proofErr w:type="gramEnd"/>
-      <w:r>
-        <w:rPr>
-          <w:rFonts w:ascii="Arial" w:hAnsi="Arial" w:cs="Arial"/>
-          <w:sz w:val="20"/>
-          <w:lang w:val="en-GB"/>
-        </w:rPr>
-        <w:t xml:space="preserve">, fill in the contribution to </w:t>
+        <w:t xml:space="preserve">For each team member (TM1, TM2, ...), fill in the contribution to </w:t>
       </w:r>
       <w:r>
         <w:rPr>
@@ -1609,25 +1723,7 @@
           <w:sz w:val="20"/>
           <w:lang w:val="en-GB"/>
         </w:rPr>
-        <w:t xml:space="preserve">For each team member (TM1, </w:t>
-      </w:r>
-      <w:proofErr w:type="gramStart"/>
-      <w:r>
-        <w:rPr>
-          <w:rFonts w:ascii="Arial" w:hAnsi="Arial" w:cs="Arial"/>
-          <w:sz w:val="20"/>
-          <w:lang w:val="en-GB"/>
-        </w:rPr>
-        <w:t>TM2, ...)</w:t>
-      </w:r>
-      <w:proofErr w:type="gramEnd"/>
-      <w:r>
-        <w:rPr>
-          <w:rFonts w:ascii="Arial" w:hAnsi="Arial" w:cs="Arial"/>
-          <w:sz w:val="20"/>
-          <w:lang w:val="en-GB"/>
-        </w:rPr>
-        <w:t>, place a tick against the s</w:t>
+        <w:t>For each team member (TM1, TM2, ...), place a tick against the s</w:t>
       </w:r>
       <w:r>
         <w:rPr>
@@ -1806,33 +1902,15 @@
           <w:b/>
           <w:lang w:val="en-GB"/>
         </w:rPr>
-        <w:t xml:space="preserve">(b) </w:t>
-      </w:r>
-      <w:proofErr w:type="gramStart"/>
+        <w:t>(b) a</w:t>
+      </w:r>
       <w:r>
         <w:rPr>
           <w:rFonts w:ascii="Arial" w:hAnsi="Arial" w:cs="Arial"/>
           <w:b/>
           <w:lang w:val="en-GB"/>
         </w:rPr>
-        <w:t>a</w:t>
-      </w:r>
-      <w:r>
-        <w:rPr>
-          <w:rFonts w:ascii="Arial" w:hAnsi="Arial" w:cs="Arial"/>
-          <w:b/>
-          <w:lang w:val="en-GB"/>
-        </w:rPr>
-        <w:t>s</w:t>
-      </w:r>
-      <w:proofErr w:type="gramEnd"/>
-      <w:r>
-        <w:rPr>
-          <w:rFonts w:ascii="Arial" w:hAnsi="Arial" w:cs="Arial"/>
-          <w:b/>
-          <w:lang w:val="en-GB"/>
-        </w:rPr>
-        <w:t xml:space="preserve"> an individual</w:t>
+        <w:t>s an individual</w:t>
       </w:r>
     </w:p>
     <w:p>
@@ -2204,16 +2282,27 @@
               <w:bottom w:val="nil"/>
               <w:right w:val="single" w:sz="4" w:space="0" w:color="800000"/>
             </w:tcBorders>
-          </w:tcPr>
-          <w:p>
-            <w:pPr>
-              <w:rPr>
-                <w:rFonts w:ascii="Arial" w:hAnsi="Arial" w:cs="Arial"/>
-                <w:b/>
-                <w:sz w:val="20"/>
-                <w:lang w:val="en-GB"/>
-              </w:rPr>
-            </w:pPr>
+            <w:vAlign w:val="center"/>
+          </w:tcPr>
+          <w:p>
+            <w:pPr>
+              <w:jc w:val="center"/>
+              <w:rPr>
+                <w:rFonts w:ascii="Arial" w:hAnsi="Arial" w:cs="Arial"/>
+                <w:b/>
+                <w:sz w:val="20"/>
+                <w:lang w:val="en-GB"/>
+              </w:rPr>
+            </w:pPr>
+            <w:r>
+              <w:rPr>
+                <w:rFonts w:ascii="Arial" w:hAnsi="Arial" w:cs="Arial"/>
+                <w:b/>
+                <w:sz w:val="20"/>
+                <w:lang w:val="en-GB"/>
+              </w:rPr>
+              <w:t>25%</w:t>
+            </w:r>
           </w:p>
         </w:tc>
         <w:tc>
@@ -2225,16 +2314,27 @@
               <w:bottom w:val="nil"/>
               <w:right w:val="single" w:sz="4" w:space="0" w:color="800000"/>
             </w:tcBorders>
-          </w:tcPr>
-          <w:p>
-            <w:pPr>
-              <w:rPr>
-                <w:rFonts w:ascii="Arial" w:hAnsi="Arial" w:cs="Arial"/>
-                <w:b/>
-                <w:sz w:val="20"/>
-                <w:lang w:val="en-GB"/>
-              </w:rPr>
-            </w:pPr>
+            <w:vAlign w:val="center"/>
+          </w:tcPr>
+          <w:p>
+            <w:pPr>
+              <w:jc w:val="center"/>
+              <w:rPr>
+                <w:rFonts w:ascii="Arial" w:hAnsi="Arial" w:cs="Arial"/>
+                <w:b/>
+                <w:sz w:val="20"/>
+                <w:lang w:val="en-GB"/>
+              </w:rPr>
+            </w:pPr>
+            <w:r>
+              <w:rPr>
+                <w:rFonts w:ascii="Arial" w:hAnsi="Arial" w:cs="Arial"/>
+                <w:b/>
+                <w:sz w:val="20"/>
+                <w:lang w:val="en-GB"/>
+              </w:rPr>
+              <w:t>25%</w:t>
+            </w:r>
           </w:p>
         </w:tc>
         <w:tc>
@@ -2246,16 +2346,27 @@
               <w:bottom w:val="nil"/>
               <w:right w:val="single" w:sz="4" w:space="0" w:color="800000"/>
             </w:tcBorders>
-          </w:tcPr>
-          <w:p>
-            <w:pPr>
-              <w:rPr>
-                <w:rFonts w:ascii="Arial" w:hAnsi="Arial" w:cs="Arial"/>
-                <w:b/>
-                <w:sz w:val="20"/>
-                <w:lang w:val="en-GB"/>
-              </w:rPr>
-            </w:pPr>
+            <w:vAlign w:val="center"/>
+          </w:tcPr>
+          <w:p>
+            <w:pPr>
+              <w:jc w:val="center"/>
+              <w:rPr>
+                <w:rFonts w:ascii="Arial" w:hAnsi="Arial" w:cs="Arial"/>
+                <w:b/>
+                <w:sz w:val="20"/>
+                <w:lang w:val="en-GB"/>
+              </w:rPr>
+            </w:pPr>
+            <w:r>
+              <w:rPr>
+                <w:rFonts w:ascii="Arial" w:hAnsi="Arial" w:cs="Arial"/>
+                <w:b/>
+                <w:sz w:val="20"/>
+                <w:lang w:val="en-GB"/>
+              </w:rPr>
+              <w:t>25%</w:t>
+            </w:r>
           </w:p>
         </w:tc>
         <w:tc>
@@ -2267,16 +2378,27 @@
               <w:bottom w:val="nil"/>
               <w:right w:val="single" w:sz="4" w:space="0" w:color="800000"/>
             </w:tcBorders>
-          </w:tcPr>
-          <w:p>
-            <w:pPr>
-              <w:rPr>
-                <w:rFonts w:ascii="Arial" w:hAnsi="Arial" w:cs="Arial"/>
-                <w:b/>
-                <w:sz w:val="20"/>
-                <w:lang w:val="en-GB"/>
-              </w:rPr>
-            </w:pPr>
+            <w:vAlign w:val="center"/>
+          </w:tcPr>
+          <w:p>
+            <w:pPr>
+              <w:jc w:val="center"/>
+              <w:rPr>
+                <w:rFonts w:ascii="Arial" w:hAnsi="Arial" w:cs="Arial"/>
+                <w:b/>
+                <w:sz w:val="20"/>
+                <w:lang w:val="en-GB"/>
+              </w:rPr>
+            </w:pPr>
+            <w:r>
+              <w:rPr>
+                <w:rFonts w:ascii="Arial" w:hAnsi="Arial" w:cs="Arial"/>
+                <w:b/>
+                <w:sz w:val="20"/>
+                <w:lang w:val="en-GB"/>
+              </w:rPr>
+              <w:t>25%</w:t>
+            </w:r>
           </w:p>
         </w:tc>
         <w:tc>
@@ -2288,16 +2410,27 @@
               <w:bottom w:val="nil"/>
               <w:right w:val="single" w:sz="18" w:space="0" w:color="800000"/>
             </w:tcBorders>
-          </w:tcPr>
-          <w:p>
-            <w:pPr>
-              <w:rPr>
-                <w:rFonts w:ascii="Arial" w:hAnsi="Arial" w:cs="Arial"/>
-                <w:b/>
-                <w:sz w:val="20"/>
-                <w:lang w:val="en-GB"/>
-              </w:rPr>
-            </w:pPr>
+            <w:vAlign w:val="center"/>
+          </w:tcPr>
+          <w:p>
+            <w:pPr>
+              <w:jc w:val="center"/>
+              <w:rPr>
+                <w:rFonts w:ascii="Arial" w:hAnsi="Arial" w:cs="Arial"/>
+                <w:b/>
+                <w:sz w:val="20"/>
+                <w:lang w:val="en-GB"/>
+              </w:rPr>
+            </w:pPr>
+            <w:r>
+              <w:rPr>
+                <w:rFonts w:ascii="Arial" w:hAnsi="Arial" w:cs="Arial"/>
+                <w:b/>
+                <w:sz w:val="20"/>
+                <w:lang w:val="en-GB"/>
+              </w:rPr>
+              <w:t>N/A</w:t>
+            </w:r>
           </w:p>
         </w:tc>
         <w:tc>
@@ -2363,9 +2496,11 @@
               <w:bottom w:val="double" w:sz="4" w:space="0" w:color="800000"/>
               <w:right w:val="single" w:sz="4" w:space="0" w:color="800000"/>
             </w:tcBorders>
-          </w:tcPr>
-          <w:p>
-            <w:pPr>
+            <w:vAlign w:val="center"/>
+          </w:tcPr>
+          <w:p>
+            <w:pPr>
+              <w:jc w:val="center"/>
               <w:rPr>
                 <w:rFonts w:ascii="Arial" w:hAnsi="Arial" w:cs="Arial"/>
                 <w:b/>
@@ -2384,9 +2519,11 @@
               <w:bottom w:val="double" w:sz="4" w:space="0" w:color="800000"/>
               <w:right w:val="single" w:sz="4" w:space="0" w:color="800000"/>
             </w:tcBorders>
-          </w:tcPr>
-          <w:p>
-            <w:pPr>
+            <w:vAlign w:val="center"/>
+          </w:tcPr>
+          <w:p>
+            <w:pPr>
+              <w:jc w:val="center"/>
               <w:rPr>
                 <w:rFonts w:ascii="Arial" w:hAnsi="Arial" w:cs="Arial"/>
                 <w:b/>
@@ -2405,9 +2542,11 @@
               <w:bottom w:val="double" w:sz="4" w:space="0" w:color="800000"/>
               <w:right w:val="single" w:sz="4" w:space="0" w:color="800000"/>
             </w:tcBorders>
-          </w:tcPr>
-          <w:p>
-            <w:pPr>
+            <w:vAlign w:val="center"/>
+          </w:tcPr>
+          <w:p>
+            <w:pPr>
+              <w:jc w:val="center"/>
               <w:rPr>
                 <w:rFonts w:ascii="Arial" w:hAnsi="Arial" w:cs="Arial"/>
                 <w:b/>
@@ -2426,9 +2565,11 @@
               <w:bottom w:val="double" w:sz="4" w:space="0" w:color="800000"/>
               <w:right w:val="single" w:sz="4" w:space="0" w:color="800000"/>
             </w:tcBorders>
-          </w:tcPr>
-          <w:p>
-            <w:pPr>
+            <w:vAlign w:val="center"/>
+          </w:tcPr>
+          <w:p>
+            <w:pPr>
+              <w:jc w:val="center"/>
               <w:rPr>
                 <w:rFonts w:ascii="Arial" w:hAnsi="Arial" w:cs="Arial"/>
                 <w:b/>
@@ -2447,9 +2588,11 @@
               <w:bottom w:val="double" w:sz="4" w:space="0" w:color="800000"/>
               <w:right w:val="single" w:sz="18" w:space="0" w:color="800000"/>
             </w:tcBorders>
-          </w:tcPr>
-          <w:p>
-            <w:pPr>
+            <w:vAlign w:val="center"/>
+          </w:tcPr>
+          <w:p>
+            <w:pPr>
+              <w:jc w:val="center"/>
               <w:rPr>
                 <w:rFonts w:ascii="Arial" w:hAnsi="Arial" w:cs="Arial"/>
                 <w:b/>
@@ -2572,9 +2715,11 @@
               <w:right w:val="single" w:sz="4" w:space="0" w:color="800000"/>
             </w:tcBorders>
             <w:shd w:val="clear" w:color="auto" w:fill="C6D9F1" w:themeFill="text2" w:themeFillTint="33"/>
-          </w:tcPr>
-          <w:p>
-            <w:pPr>
+            <w:vAlign w:val="center"/>
+          </w:tcPr>
+          <w:p>
+            <w:pPr>
+              <w:jc w:val="center"/>
               <w:rPr>
                 <w:rFonts w:ascii="Arial" w:hAnsi="Arial" w:cs="Arial"/>
                 <w:b/>
@@ -2593,9 +2738,11 @@
               <w:right w:val="single" w:sz="4" w:space="0" w:color="800000"/>
             </w:tcBorders>
             <w:shd w:val="clear" w:color="auto" w:fill="C6D9F1" w:themeFill="text2" w:themeFillTint="33"/>
-          </w:tcPr>
-          <w:p>
-            <w:pPr>
+            <w:vAlign w:val="center"/>
+          </w:tcPr>
+          <w:p>
+            <w:pPr>
+              <w:jc w:val="center"/>
               <w:rPr>
                 <w:rFonts w:ascii="Arial" w:hAnsi="Arial" w:cs="Arial"/>
                 <w:b/>
@@ -2614,9 +2761,11 @@
               <w:right w:val="single" w:sz="4" w:space="0" w:color="800000"/>
             </w:tcBorders>
             <w:shd w:val="clear" w:color="auto" w:fill="C6D9F1" w:themeFill="text2" w:themeFillTint="33"/>
-          </w:tcPr>
-          <w:p>
-            <w:pPr>
+            <w:vAlign w:val="center"/>
+          </w:tcPr>
+          <w:p>
+            <w:pPr>
+              <w:jc w:val="center"/>
               <w:rPr>
                 <w:rFonts w:ascii="Arial" w:hAnsi="Arial" w:cs="Arial"/>
                 <w:b/>
@@ -2635,9 +2784,11 @@
               <w:right w:val="single" w:sz="4" w:space="0" w:color="800000"/>
             </w:tcBorders>
             <w:shd w:val="clear" w:color="auto" w:fill="C6D9F1" w:themeFill="text2" w:themeFillTint="33"/>
-          </w:tcPr>
-          <w:p>
-            <w:pPr>
+            <w:vAlign w:val="center"/>
+          </w:tcPr>
+          <w:p>
+            <w:pPr>
+              <w:jc w:val="center"/>
               <w:rPr>
                 <w:rFonts w:ascii="Arial" w:hAnsi="Arial" w:cs="Arial"/>
                 <w:b/>
@@ -2656,9 +2807,11 @@
               <w:right w:val="single" w:sz="18" w:space="0" w:color="800000"/>
             </w:tcBorders>
             <w:shd w:val="clear" w:color="auto" w:fill="C6D9F1" w:themeFill="text2" w:themeFillTint="33"/>
-          </w:tcPr>
-          <w:p>
-            <w:pPr>
+            <w:vAlign w:val="center"/>
+          </w:tcPr>
+          <w:p>
+            <w:pPr>
+              <w:jc w:val="center"/>
               <w:rPr>
                 <w:rFonts w:ascii="Arial" w:hAnsi="Arial" w:cs="Arial"/>
                 <w:b/>
@@ -2728,9 +2881,11 @@
               <w:bottom w:val="single" w:sz="4" w:space="0" w:color="800000"/>
               <w:right w:val="single" w:sz="4" w:space="0" w:color="800000"/>
             </w:tcBorders>
-          </w:tcPr>
-          <w:p>
-            <w:pPr>
+            <w:vAlign w:val="center"/>
+          </w:tcPr>
+          <w:p>
+            <w:pPr>
+              <w:jc w:val="center"/>
               <w:rPr>
                 <w:rFonts w:ascii="Arial" w:hAnsi="Arial" w:cs="Arial"/>
                 <w:sz w:val="20"/>
@@ -2748,9 +2903,11 @@
               <w:bottom w:val="single" w:sz="4" w:space="0" w:color="800000"/>
               <w:right w:val="single" w:sz="4" w:space="0" w:color="800000"/>
             </w:tcBorders>
-          </w:tcPr>
-          <w:p>
-            <w:pPr>
+            <w:vAlign w:val="center"/>
+          </w:tcPr>
+          <w:p>
+            <w:pPr>
+              <w:jc w:val="center"/>
               <w:rPr>
                 <w:rFonts w:ascii="Arial" w:hAnsi="Arial" w:cs="Arial"/>
                 <w:sz w:val="20"/>
@@ -2768,9 +2925,11 @@
               <w:bottom w:val="single" w:sz="4" w:space="0" w:color="800000"/>
               <w:right w:val="single" w:sz="4" w:space="0" w:color="800000"/>
             </w:tcBorders>
-          </w:tcPr>
-          <w:p>
-            <w:pPr>
+            <w:vAlign w:val="center"/>
+          </w:tcPr>
+          <w:p>
+            <w:pPr>
+              <w:jc w:val="center"/>
               <w:rPr>
                 <w:rFonts w:ascii="Arial" w:hAnsi="Arial" w:cs="Arial"/>
                 <w:sz w:val="20"/>
@@ -2788,9 +2947,11 @@
               <w:bottom w:val="single" w:sz="4" w:space="0" w:color="800000"/>
               <w:right w:val="single" w:sz="4" w:space="0" w:color="800000"/>
             </w:tcBorders>
-          </w:tcPr>
-          <w:p>
-            <w:pPr>
+            <w:vAlign w:val="center"/>
+          </w:tcPr>
+          <w:p>
+            <w:pPr>
+              <w:jc w:val="center"/>
               <w:rPr>
                 <w:rFonts w:ascii="Arial" w:hAnsi="Arial" w:cs="Arial"/>
                 <w:sz w:val="20"/>
@@ -2808,9 +2969,11 @@
               <w:bottom w:val="single" w:sz="4" w:space="0" w:color="800000"/>
               <w:right w:val="single" w:sz="18" w:space="0" w:color="800000"/>
             </w:tcBorders>
-          </w:tcPr>
-          <w:p>
-            <w:pPr>
+            <w:vAlign w:val="center"/>
+          </w:tcPr>
+          <w:p>
+            <w:pPr>
+              <w:jc w:val="center"/>
               <w:rPr>
                 <w:rFonts w:ascii="Arial" w:hAnsi="Arial" w:cs="Arial"/>
                 <w:sz w:val="20"/>
@@ -2878,69 +3041,77 @@
               <w:bottom w:val="single" w:sz="4" w:space="0" w:color="800000"/>
               <w:right w:val="single" w:sz="4" w:space="0" w:color="800000"/>
             </w:tcBorders>
-          </w:tcPr>
-          <w:p>
-            <w:pPr>
-              <w:rPr>
-                <w:rFonts w:ascii="Arial" w:hAnsi="Arial" w:cs="Arial"/>
-                <w:sz w:val="20"/>
-                <w:lang w:val="en-GB"/>
-              </w:rPr>
-            </w:pPr>
-          </w:p>
-        </w:tc>
-        <w:tc>
-          <w:tcPr>
-            <w:tcW w:w="701" w:type="dxa"/>
-            <w:tcBorders>
-              <w:top w:val="single" w:sz="4" w:space="0" w:color="800000"/>
-              <w:left w:val="single" w:sz="4" w:space="0" w:color="800000"/>
-              <w:bottom w:val="single" w:sz="4" w:space="0" w:color="800000"/>
-              <w:right w:val="single" w:sz="4" w:space="0" w:color="800000"/>
-            </w:tcBorders>
-          </w:tcPr>
-          <w:p>
-            <w:pPr>
-              <w:rPr>
-                <w:rFonts w:ascii="Arial" w:hAnsi="Arial" w:cs="Arial"/>
-                <w:sz w:val="20"/>
-                <w:lang w:val="en-GB"/>
-              </w:rPr>
-            </w:pPr>
-          </w:p>
-        </w:tc>
-        <w:tc>
-          <w:tcPr>
-            <w:tcW w:w="701" w:type="dxa"/>
-            <w:tcBorders>
-              <w:top w:val="single" w:sz="4" w:space="0" w:color="800000"/>
-              <w:left w:val="single" w:sz="4" w:space="0" w:color="800000"/>
-              <w:bottom w:val="single" w:sz="4" w:space="0" w:color="800000"/>
-              <w:right w:val="single" w:sz="4" w:space="0" w:color="800000"/>
-            </w:tcBorders>
-          </w:tcPr>
-          <w:p>
-            <w:pPr>
-              <w:rPr>
-                <w:rFonts w:ascii="Arial" w:hAnsi="Arial" w:cs="Arial"/>
-                <w:sz w:val="20"/>
-                <w:lang w:val="en-GB"/>
-              </w:rPr>
-            </w:pPr>
-          </w:p>
-        </w:tc>
-        <w:tc>
-          <w:tcPr>
-            <w:tcW w:w="701" w:type="dxa"/>
-            <w:tcBorders>
-              <w:top w:val="single" w:sz="4" w:space="0" w:color="800000"/>
-              <w:left w:val="single" w:sz="4" w:space="0" w:color="800000"/>
-              <w:bottom w:val="single" w:sz="4" w:space="0" w:color="800000"/>
-              <w:right w:val="single" w:sz="4" w:space="0" w:color="800000"/>
-            </w:tcBorders>
-          </w:tcPr>
-          <w:p>
-            <w:pPr>
+            <w:vAlign w:val="center"/>
+          </w:tcPr>
+          <w:p>
+            <w:pPr>
+              <w:jc w:val="center"/>
+              <w:rPr>
+                <w:rFonts w:ascii="Arial" w:hAnsi="Arial" w:cs="Arial"/>
+                <w:sz w:val="20"/>
+                <w:lang w:val="en-GB"/>
+              </w:rPr>
+            </w:pPr>
+          </w:p>
+        </w:tc>
+        <w:tc>
+          <w:tcPr>
+            <w:tcW w:w="701" w:type="dxa"/>
+            <w:tcBorders>
+              <w:top w:val="single" w:sz="4" w:space="0" w:color="800000"/>
+              <w:left w:val="single" w:sz="4" w:space="0" w:color="800000"/>
+              <w:bottom w:val="single" w:sz="4" w:space="0" w:color="800000"/>
+              <w:right w:val="single" w:sz="4" w:space="0" w:color="800000"/>
+            </w:tcBorders>
+            <w:vAlign w:val="center"/>
+          </w:tcPr>
+          <w:p>
+            <w:pPr>
+              <w:jc w:val="center"/>
+              <w:rPr>
+                <w:rFonts w:ascii="Arial" w:hAnsi="Arial" w:cs="Arial"/>
+                <w:sz w:val="20"/>
+                <w:lang w:val="en-GB"/>
+              </w:rPr>
+            </w:pPr>
+          </w:p>
+        </w:tc>
+        <w:tc>
+          <w:tcPr>
+            <w:tcW w:w="701" w:type="dxa"/>
+            <w:tcBorders>
+              <w:top w:val="single" w:sz="4" w:space="0" w:color="800000"/>
+              <w:left w:val="single" w:sz="4" w:space="0" w:color="800000"/>
+              <w:bottom w:val="single" w:sz="4" w:space="0" w:color="800000"/>
+              <w:right w:val="single" w:sz="4" w:space="0" w:color="800000"/>
+            </w:tcBorders>
+            <w:vAlign w:val="center"/>
+          </w:tcPr>
+          <w:p>
+            <w:pPr>
+              <w:jc w:val="center"/>
+              <w:rPr>
+                <w:rFonts w:ascii="Arial" w:hAnsi="Arial" w:cs="Arial"/>
+                <w:sz w:val="20"/>
+                <w:lang w:val="en-GB"/>
+              </w:rPr>
+            </w:pPr>
+          </w:p>
+        </w:tc>
+        <w:tc>
+          <w:tcPr>
+            <w:tcW w:w="701" w:type="dxa"/>
+            <w:tcBorders>
+              <w:top w:val="single" w:sz="4" w:space="0" w:color="800000"/>
+              <w:left w:val="single" w:sz="4" w:space="0" w:color="800000"/>
+              <w:bottom w:val="single" w:sz="4" w:space="0" w:color="800000"/>
+              <w:right w:val="single" w:sz="4" w:space="0" w:color="800000"/>
+            </w:tcBorders>
+            <w:vAlign w:val="center"/>
+          </w:tcPr>
+          <w:p>
+            <w:pPr>
+              <w:jc w:val="center"/>
               <w:rPr>
                 <w:rFonts w:ascii="Arial" w:hAnsi="Arial" w:cs="Arial"/>
                 <w:sz w:val="20"/>
@@ -2958,9 +3129,11 @@
               <w:bottom w:val="single" w:sz="4" w:space="0" w:color="800000"/>
               <w:right w:val="single" w:sz="18" w:space="0" w:color="800000"/>
             </w:tcBorders>
-          </w:tcPr>
-          <w:p>
-            <w:pPr>
+            <w:vAlign w:val="center"/>
+          </w:tcPr>
+          <w:p>
+            <w:pPr>
+              <w:jc w:val="center"/>
               <w:rPr>
                 <w:rFonts w:ascii="Arial" w:hAnsi="Arial" w:cs="Arial"/>
                 <w:sz w:val="20"/>
@@ -3028,69 +3201,77 @@
               <w:bottom w:val="single" w:sz="4" w:space="0" w:color="800000"/>
               <w:right w:val="single" w:sz="4" w:space="0" w:color="800000"/>
             </w:tcBorders>
-          </w:tcPr>
-          <w:p>
-            <w:pPr>
-              <w:rPr>
-                <w:rFonts w:ascii="Arial" w:hAnsi="Arial" w:cs="Arial"/>
-                <w:sz w:val="20"/>
-                <w:lang w:val="en-GB"/>
-              </w:rPr>
-            </w:pPr>
-          </w:p>
-        </w:tc>
-        <w:tc>
-          <w:tcPr>
-            <w:tcW w:w="701" w:type="dxa"/>
-            <w:tcBorders>
-              <w:top w:val="single" w:sz="4" w:space="0" w:color="800000"/>
-              <w:left w:val="single" w:sz="4" w:space="0" w:color="800000"/>
-              <w:bottom w:val="single" w:sz="4" w:space="0" w:color="800000"/>
-              <w:right w:val="single" w:sz="4" w:space="0" w:color="800000"/>
-            </w:tcBorders>
-          </w:tcPr>
-          <w:p>
-            <w:pPr>
-              <w:rPr>
-                <w:rFonts w:ascii="Arial" w:hAnsi="Arial" w:cs="Arial"/>
-                <w:sz w:val="20"/>
-                <w:lang w:val="en-GB"/>
-              </w:rPr>
-            </w:pPr>
-          </w:p>
-        </w:tc>
-        <w:tc>
-          <w:tcPr>
-            <w:tcW w:w="701" w:type="dxa"/>
-            <w:tcBorders>
-              <w:top w:val="single" w:sz="4" w:space="0" w:color="800000"/>
-              <w:left w:val="single" w:sz="4" w:space="0" w:color="800000"/>
-              <w:bottom w:val="single" w:sz="4" w:space="0" w:color="800000"/>
-              <w:right w:val="single" w:sz="4" w:space="0" w:color="800000"/>
-            </w:tcBorders>
-          </w:tcPr>
-          <w:p>
-            <w:pPr>
-              <w:rPr>
-                <w:rFonts w:ascii="Arial" w:hAnsi="Arial" w:cs="Arial"/>
-                <w:sz w:val="20"/>
-                <w:lang w:val="en-GB"/>
-              </w:rPr>
-            </w:pPr>
-          </w:p>
-        </w:tc>
-        <w:tc>
-          <w:tcPr>
-            <w:tcW w:w="701" w:type="dxa"/>
-            <w:tcBorders>
-              <w:top w:val="single" w:sz="4" w:space="0" w:color="800000"/>
-              <w:left w:val="single" w:sz="4" w:space="0" w:color="800000"/>
-              <w:bottom w:val="single" w:sz="4" w:space="0" w:color="800000"/>
-              <w:right w:val="single" w:sz="4" w:space="0" w:color="800000"/>
-            </w:tcBorders>
-          </w:tcPr>
-          <w:p>
-            <w:pPr>
+            <w:vAlign w:val="center"/>
+          </w:tcPr>
+          <w:p>
+            <w:pPr>
+              <w:jc w:val="center"/>
+              <w:rPr>
+                <w:rFonts w:ascii="Arial" w:hAnsi="Arial" w:cs="Arial"/>
+                <w:sz w:val="20"/>
+                <w:lang w:val="en-GB"/>
+              </w:rPr>
+            </w:pPr>
+          </w:p>
+        </w:tc>
+        <w:tc>
+          <w:tcPr>
+            <w:tcW w:w="701" w:type="dxa"/>
+            <w:tcBorders>
+              <w:top w:val="single" w:sz="4" w:space="0" w:color="800000"/>
+              <w:left w:val="single" w:sz="4" w:space="0" w:color="800000"/>
+              <w:bottom w:val="single" w:sz="4" w:space="0" w:color="800000"/>
+              <w:right w:val="single" w:sz="4" w:space="0" w:color="800000"/>
+            </w:tcBorders>
+            <w:vAlign w:val="center"/>
+          </w:tcPr>
+          <w:p>
+            <w:pPr>
+              <w:jc w:val="center"/>
+              <w:rPr>
+                <w:rFonts w:ascii="Arial" w:hAnsi="Arial" w:cs="Arial"/>
+                <w:sz w:val="20"/>
+                <w:lang w:val="en-GB"/>
+              </w:rPr>
+            </w:pPr>
+          </w:p>
+        </w:tc>
+        <w:tc>
+          <w:tcPr>
+            <w:tcW w:w="701" w:type="dxa"/>
+            <w:tcBorders>
+              <w:top w:val="single" w:sz="4" w:space="0" w:color="800000"/>
+              <w:left w:val="single" w:sz="4" w:space="0" w:color="800000"/>
+              <w:bottom w:val="single" w:sz="4" w:space="0" w:color="800000"/>
+              <w:right w:val="single" w:sz="4" w:space="0" w:color="800000"/>
+            </w:tcBorders>
+            <w:vAlign w:val="center"/>
+          </w:tcPr>
+          <w:p>
+            <w:pPr>
+              <w:jc w:val="center"/>
+              <w:rPr>
+                <w:rFonts w:ascii="Arial" w:hAnsi="Arial" w:cs="Arial"/>
+                <w:sz w:val="20"/>
+                <w:lang w:val="en-GB"/>
+              </w:rPr>
+            </w:pPr>
+          </w:p>
+        </w:tc>
+        <w:tc>
+          <w:tcPr>
+            <w:tcW w:w="701" w:type="dxa"/>
+            <w:tcBorders>
+              <w:top w:val="single" w:sz="4" w:space="0" w:color="800000"/>
+              <w:left w:val="single" w:sz="4" w:space="0" w:color="800000"/>
+              <w:bottom w:val="single" w:sz="4" w:space="0" w:color="800000"/>
+              <w:right w:val="single" w:sz="4" w:space="0" w:color="800000"/>
+            </w:tcBorders>
+            <w:vAlign w:val="center"/>
+          </w:tcPr>
+          <w:p>
+            <w:pPr>
+              <w:jc w:val="center"/>
               <w:rPr>
                 <w:rFonts w:ascii="Arial" w:hAnsi="Arial" w:cs="Arial"/>
                 <w:sz w:val="20"/>
@@ -3108,9 +3289,11 @@
               <w:bottom w:val="single" w:sz="4" w:space="0" w:color="800000"/>
               <w:right w:val="single" w:sz="18" w:space="0" w:color="800000"/>
             </w:tcBorders>
-          </w:tcPr>
-          <w:p>
-            <w:pPr>
+            <w:vAlign w:val="center"/>
+          </w:tcPr>
+          <w:p>
+            <w:pPr>
+              <w:jc w:val="center"/>
               <w:rPr>
                 <w:rFonts w:ascii="Arial" w:hAnsi="Arial" w:cs="Arial"/>
                 <w:sz w:val="20"/>
@@ -3178,69 +3361,77 @@
               <w:bottom w:val="single" w:sz="4" w:space="0" w:color="800000"/>
               <w:right w:val="single" w:sz="4" w:space="0" w:color="800000"/>
             </w:tcBorders>
-          </w:tcPr>
-          <w:p>
-            <w:pPr>
-              <w:rPr>
-                <w:rFonts w:ascii="Arial" w:hAnsi="Arial" w:cs="Arial"/>
-                <w:sz w:val="20"/>
-                <w:lang w:val="en-GB"/>
-              </w:rPr>
-            </w:pPr>
-          </w:p>
-        </w:tc>
-        <w:tc>
-          <w:tcPr>
-            <w:tcW w:w="701" w:type="dxa"/>
-            <w:tcBorders>
-              <w:top w:val="single" w:sz="4" w:space="0" w:color="800000"/>
-              <w:left w:val="single" w:sz="4" w:space="0" w:color="800000"/>
-              <w:bottom w:val="single" w:sz="4" w:space="0" w:color="800000"/>
-              <w:right w:val="single" w:sz="4" w:space="0" w:color="800000"/>
-            </w:tcBorders>
-          </w:tcPr>
-          <w:p>
-            <w:pPr>
-              <w:rPr>
-                <w:rFonts w:ascii="Arial" w:hAnsi="Arial" w:cs="Arial"/>
-                <w:sz w:val="20"/>
-                <w:lang w:val="en-GB"/>
-              </w:rPr>
-            </w:pPr>
-          </w:p>
-        </w:tc>
-        <w:tc>
-          <w:tcPr>
-            <w:tcW w:w="701" w:type="dxa"/>
-            <w:tcBorders>
-              <w:top w:val="single" w:sz="4" w:space="0" w:color="800000"/>
-              <w:left w:val="single" w:sz="4" w:space="0" w:color="800000"/>
-              <w:bottom w:val="single" w:sz="4" w:space="0" w:color="800000"/>
-              <w:right w:val="single" w:sz="4" w:space="0" w:color="800000"/>
-            </w:tcBorders>
-          </w:tcPr>
-          <w:p>
-            <w:pPr>
-              <w:rPr>
-                <w:rFonts w:ascii="Arial" w:hAnsi="Arial" w:cs="Arial"/>
-                <w:sz w:val="20"/>
-                <w:lang w:val="en-GB"/>
-              </w:rPr>
-            </w:pPr>
-          </w:p>
-        </w:tc>
-        <w:tc>
-          <w:tcPr>
-            <w:tcW w:w="701" w:type="dxa"/>
-            <w:tcBorders>
-              <w:top w:val="single" w:sz="4" w:space="0" w:color="800000"/>
-              <w:left w:val="single" w:sz="4" w:space="0" w:color="800000"/>
-              <w:bottom w:val="single" w:sz="4" w:space="0" w:color="800000"/>
-              <w:right w:val="single" w:sz="4" w:space="0" w:color="800000"/>
-            </w:tcBorders>
-          </w:tcPr>
-          <w:p>
-            <w:pPr>
+            <w:vAlign w:val="center"/>
+          </w:tcPr>
+          <w:p>
+            <w:pPr>
+              <w:jc w:val="center"/>
+              <w:rPr>
+                <w:rFonts w:ascii="Arial" w:hAnsi="Arial" w:cs="Arial"/>
+                <w:sz w:val="20"/>
+                <w:lang w:val="en-GB"/>
+              </w:rPr>
+            </w:pPr>
+          </w:p>
+        </w:tc>
+        <w:tc>
+          <w:tcPr>
+            <w:tcW w:w="701" w:type="dxa"/>
+            <w:tcBorders>
+              <w:top w:val="single" w:sz="4" w:space="0" w:color="800000"/>
+              <w:left w:val="single" w:sz="4" w:space="0" w:color="800000"/>
+              <w:bottom w:val="single" w:sz="4" w:space="0" w:color="800000"/>
+              <w:right w:val="single" w:sz="4" w:space="0" w:color="800000"/>
+            </w:tcBorders>
+            <w:vAlign w:val="center"/>
+          </w:tcPr>
+          <w:p>
+            <w:pPr>
+              <w:jc w:val="center"/>
+              <w:rPr>
+                <w:rFonts w:ascii="Arial" w:hAnsi="Arial" w:cs="Arial"/>
+                <w:sz w:val="20"/>
+                <w:lang w:val="en-GB"/>
+              </w:rPr>
+            </w:pPr>
+          </w:p>
+        </w:tc>
+        <w:tc>
+          <w:tcPr>
+            <w:tcW w:w="701" w:type="dxa"/>
+            <w:tcBorders>
+              <w:top w:val="single" w:sz="4" w:space="0" w:color="800000"/>
+              <w:left w:val="single" w:sz="4" w:space="0" w:color="800000"/>
+              <w:bottom w:val="single" w:sz="4" w:space="0" w:color="800000"/>
+              <w:right w:val="single" w:sz="4" w:space="0" w:color="800000"/>
+            </w:tcBorders>
+            <w:vAlign w:val="center"/>
+          </w:tcPr>
+          <w:p>
+            <w:pPr>
+              <w:jc w:val="center"/>
+              <w:rPr>
+                <w:rFonts w:ascii="Arial" w:hAnsi="Arial" w:cs="Arial"/>
+                <w:sz w:val="20"/>
+                <w:lang w:val="en-GB"/>
+              </w:rPr>
+            </w:pPr>
+          </w:p>
+        </w:tc>
+        <w:tc>
+          <w:tcPr>
+            <w:tcW w:w="701" w:type="dxa"/>
+            <w:tcBorders>
+              <w:top w:val="single" w:sz="4" w:space="0" w:color="800000"/>
+              <w:left w:val="single" w:sz="4" w:space="0" w:color="800000"/>
+              <w:bottom w:val="single" w:sz="4" w:space="0" w:color="800000"/>
+              <w:right w:val="single" w:sz="4" w:space="0" w:color="800000"/>
+            </w:tcBorders>
+            <w:vAlign w:val="center"/>
+          </w:tcPr>
+          <w:p>
+            <w:pPr>
+              <w:jc w:val="center"/>
               <w:rPr>
                 <w:rFonts w:ascii="Arial" w:hAnsi="Arial" w:cs="Arial"/>
                 <w:sz w:val="20"/>
@@ -3258,9 +3449,11 @@
               <w:bottom w:val="single" w:sz="4" w:space="0" w:color="800000"/>
               <w:right w:val="single" w:sz="18" w:space="0" w:color="800000"/>
             </w:tcBorders>
-          </w:tcPr>
-          <w:p>
-            <w:pPr>
+            <w:vAlign w:val="center"/>
+          </w:tcPr>
+          <w:p>
+            <w:pPr>
+              <w:jc w:val="center"/>
               <w:rPr>
                 <w:rFonts w:ascii="Arial" w:hAnsi="Arial" w:cs="Arial"/>
                 <w:sz w:val="20"/>
@@ -3328,69 +3521,77 @@
               <w:bottom w:val="single" w:sz="4" w:space="0" w:color="800000"/>
               <w:right w:val="single" w:sz="4" w:space="0" w:color="800000"/>
             </w:tcBorders>
-          </w:tcPr>
-          <w:p>
-            <w:pPr>
-              <w:rPr>
-                <w:rFonts w:ascii="Arial" w:hAnsi="Arial" w:cs="Arial"/>
-                <w:sz w:val="20"/>
-                <w:lang w:val="en-GB"/>
-              </w:rPr>
-            </w:pPr>
-          </w:p>
-        </w:tc>
-        <w:tc>
-          <w:tcPr>
-            <w:tcW w:w="701" w:type="dxa"/>
-            <w:tcBorders>
-              <w:top w:val="single" w:sz="4" w:space="0" w:color="800000"/>
-              <w:left w:val="single" w:sz="4" w:space="0" w:color="800000"/>
-              <w:bottom w:val="single" w:sz="4" w:space="0" w:color="800000"/>
-              <w:right w:val="single" w:sz="4" w:space="0" w:color="800000"/>
-            </w:tcBorders>
-          </w:tcPr>
-          <w:p>
-            <w:pPr>
-              <w:rPr>
-                <w:rFonts w:ascii="Arial" w:hAnsi="Arial" w:cs="Arial"/>
-                <w:sz w:val="20"/>
-                <w:lang w:val="en-GB"/>
-              </w:rPr>
-            </w:pPr>
-          </w:p>
-        </w:tc>
-        <w:tc>
-          <w:tcPr>
-            <w:tcW w:w="701" w:type="dxa"/>
-            <w:tcBorders>
-              <w:top w:val="single" w:sz="4" w:space="0" w:color="800000"/>
-              <w:left w:val="single" w:sz="4" w:space="0" w:color="800000"/>
-              <w:bottom w:val="single" w:sz="4" w:space="0" w:color="800000"/>
-              <w:right w:val="single" w:sz="4" w:space="0" w:color="800000"/>
-            </w:tcBorders>
-          </w:tcPr>
-          <w:p>
-            <w:pPr>
-              <w:rPr>
-                <w:rFonts w:ascii="Arial" w:hAnsi="Arial" w:cs="Arial"/>
-                <w:sz w:val="20"/>
-                <w:lang w:val="en-GB"/>
-              </w:rPr>
-            </w:pPr>
-          </w:p>
-        </w:tc>
-        <w:tc>
-          <w:tcPr>
-            <w:tcW w:w="701" w:type="dxa"/>
-            <w:tcBorders>
-              <w:top w:val="single" w:sz="4" w:space="0" w:color="800000"/>
-              <w:left w:val="single" w:sz="4" w:space="0" w:color="800000"/>
-              <w:bottom w:val="single" w:sz="4" w:space="0" w:color="800000"/>
-              <w:right w:val="single" w:sz="4" w:space="0" w:color="800000"/>
-            </w:tcBorders>
-          </w:tcPr>
-          <w:p>
-            <w:pPr>
+            <w:vAlign w:val="center"/>
+          </w:tcPr>
+          <w:p>
+            <w:pPr>
+              <w:jc w:val="center"/>
+              <w:rPr>
+                <w:rFonts w:ascii="Arial" w:hAnsi="Arial" w:cs="Arial"/>
+                <w:sz w:val="20"/>
+                <w:lang w:val="en-GB"/>
+              </w:rPr>
+            </w:pPr>
+          </w:p>
+        </w:tc>
+        <w:tc>
+          <w:tcPr>
+            <w:tcW w:w="701" w:type="dxa"/>
+            <w:tcBorders>
+              <w:top w:val="single" w:sz="4" w:space="0" w:color="800000"/>
+              <w:left w:val="single" w:sz="4" w:space="0" w:color="800000"/>
+              <w:bottom w:val="single" w:sz="4" w:space="0" w:color="800000"/>
+              <w:right w:val="single" w:sz="4" w:space="0" w:color="800000"/>
+            </w:tcBorders>
+            <w:vAlign w:val="center"/>
+          </w:tcPr>
+          <w:p>
+            <w:pPr>
+              <w:jc w:val="center"/>
+              <w:rPr>
+                <w:rFonts w:ascii="Arial" w:hAnsi="Arial" w:cs="Arial"/>
+                <w:sz w:val="20"/>
+                <w:lang w:val="en-GB"/>
+              </w:rPr>
+            </w:pPr>
+          </w:p>
+        </w:tc>
+        <w:tc>
+          <w:tcPr>
+            <w:tcW w:w="701" w:type="dxa"/>
+            <w:tcBorders>
+              <w:top w:val="single" w:sz="4" w:space="0" w:color="800000"/>
+              <w:left w:val="single" w:sz="4" w:space="0" w:color="800000"/>
+              <w:bottom w:val="single" w:sz="4" w:space="0" w:color="800000"/>
+              <w:right w:val="single" w:sz="4" w:space="0" w:color="800000"/>
+            </w:tcBorders>
+            <w:vAlign w:val="center"/>
+          </w:tcPr>
+          <w:p>
+            <w:pPr>
+              <w:jc w:val="center"/>
+              <w:rPr>
+                <w:rFonts w:ascii="Arial" w:hAnsi="Arial" w:cs="Arial"/>
+                <w:sz w:val="20"/>
+                <w:lang w:val="en-GB"/>
+              </w:rPr>
+            </w:pPr>
+          </w:p>
+        </w:tc>
+        <w:tc>
+          <w:tcPr>
+            <w:tcW w:w="701" w:type="dxa"/>
+            <w:tcBorders>
+              <w:top w:val="single" w:sz="4" w:space="0" w:color="800000"/>
+              <w:left w:val="single" w:sz="4" w:space="0" w:color="800000"/>
+              <w:bottom w:val="single" w:sz="4" w:space="0" w:color="800000"/>
+              <w:right w:val="single" w:sz="4" w:space="0" w:color="800000"/>
+            </w:tcBorders>
+            <w:vAlign w:val="center"/>
+          </w:tcPr>
+          <w:p>
+            <w:pPr>
+              <w:jc w:val="center"/>
               <w:rPr>
                 <w:rFonts w:ascii="Arial" w:hAnsi="Arial" w:cs="Arial"/>
                 <w:sz w:val="20"/>
@@ -3408,9 +3609,11 @@
               <w:bottom w:val="single" w:sz="4" w:space="0" w:color="800000"/>
               <w:right w:val="single" w:sz="18" w:space="0" w:color="800000"/>
             </w:tcBorders>
-          </w:tcPr>
-          <w:p>
-            <w:pPr>
+            <w:vAlign w:val="center"/>
+          </w:tcPr>
+          <w:p>
+            <w:pPr>
+              <w:jc w:val="center"/>
               <w:rPr>
                 <w:rFonts w:ascii="Arial" w:hAnsi="Arial" w:cs="Arial"/>
                 <w:sz w:val="20"/>
@@ -3502,69 +3705,77 @@
               <w:bottom w:val="single" w:sz="4" w:space="0" w:color="800000"/>
               <w:right w:val="single" w:sz="4" w:space="0" w:color="800000"/>
             </w:tcBorders>
-          </w:tcPr>
-          <w:p>
-            <w:pPr>
-              <w:rPr>
-                <w:rFonts w:ascii="Arial" w:hAnsi="Arial" w:cs="Arial"/>
-                <w:sz w:val="20"/>
-                <w:lang w:val="en-GB"/>
-              </w:rPr>
-            </w:pPr>
-          </w:p>
-        </w:tc>
-        <w:tc>
-          <w:tcPr>
-            <w:tcW w:w="701" w:type="dxa"/>
-            <w:tcBorders>
-              <w:top w:val="single" w:sz="4" w:space="0" w:color="800000"/>
-              <w:left w:val="single" w:sz="4" w:space="0" w:color="800000"/>
-              <w:bottom w:val="single" w:sz="4" w:space="0" w:color="800000"/>
-              <w:right w:val="single" w:sz="4" w:space="0" w:color="800000"/>
-            </w:tcBorders>
-          </w:tcPr>
-          <w:p>
-            <w:pPr>
-              <w:rPr>
-                <w:rFonts w:ascii="Arial" w:hAnsi="Arial" w:cs="Arial"/>
-                <w:sz w:val="20"/>
-                <w:lang w:val="en-GB"/>
-              </w:rPr>
-            </w:pPr>
-          </w:p>
-        </w:tc>
-        <w:tc>
-          <w:tcPr>
-            <w:tcW w:w="701" w:type="dxa"/>
-            <w:tcBorders>
-              <w:top w:val="single" w:sz="4" w:space="0" w:color="800000"/>
-              <w:left w:val="single" w:sz="4" w:space="0" w:color="800000"/>
-              <w:bottom w:val="single" w:sz="4" w:space="0" w:color="800000"/>
-              <w:right w:val="single" w:sz="4" w:space="0" w:color="800000"/>
-            </w:tcBorders>
-          </w:tcPr>
-          <w:p>
-            <w:pPr>
-              <w:rPr>
-                <w:rFonts w:ascii="Arial" w:hAnsi="Arial" w:cs="Arial"/>
-                <w:sz w:val="20"/>
-                <w:lang w:val="en-GB"/>
-              </w:rPr>
-            </w:pPr>
-          </w:p>
-        </w:tc>
-        <w:tc>
-          <w:tcPr>
-            <w:tcW w:w="701" w:type="dxa"/>
-            <w:tcBorders>
-              <w:top w:val="single" w:sz="4" w:space="0" w:color="800000"/>
-              <w:left w:val="single" w:sz="4" w:space="0" w:color="800000"/>
-              <w:bottom w:val="single" w:sz="4" w:space="0" w:color="800000"/>
-              <w:right w:val="single" w:sz="4" w:space="0" w:color="800000"/>
-            </w:tcBorders>
-          </w:tcPr>
-          <w:p>
-            <w:pPr>
+            <w:vAlign w:val="center"/>
+          </w:tcPr>
+          <w:p>
+            <w:pPr>
+              <w:jc w:val="center"/>
+              <w:rPr>
+                <w:rFonts w:ascii="Arial" w:hAnsi="Arial" w:cs="Arial"/>
+                <w:sz w:val="20"/>
+                <w:lang w:val="en-GB"/>
+              </w:rPr>
+            </w:pPr>
+          </w:p>
+        </w:tc>
+        <w:tc>
+          <w:tcPr>
+            <w:tcW w:w="701" w:type="dxa"/>
+            <w:tcBorders>
+              <w:top w:val="single" w:sz="4" w:space="0" w:color="800000"/>
+              <w:left w:val="single" w:sz="4" w:space="0" w:color="800000"/>
+              <w:bottom w:val="single" w:sz="4" w:space="0" w:color="800000"/>
+              <w:right w:val="single" w:sz="4" w:space="0" w:color="800000"/>
+            </w:tcBorders>
+            <w:vAlign w:val="center"/>
+          </w:tcPr>
+          <w:p>
+            <w:pPr>
+              <w:jc w:val="center"/>
+              <w:rPr>
+                <w:rFonts w:ascii="Arial" w:hAnsi="Arial" w:cs="Arial"/>
+                <w:sz w:val="20"/>
+                <w:lang w:val="en-GB"/>
+              </w:rPr>
+            </w:pPr>
+          </w:p>
+        </w:tc>
+        <w:tc>
+          <w:tcPr>
+            <w:tcW w:w="701" w:type="dxa"/>
+            <w:tcBorders>
+              <w:top w:val="single" w:sz="4" w:space="0" w:color="800000"/>
+              <w:left w:val="single" w:sz="4" w:space="0" w:color="800000"/>
+              <w:bottom w:val="single" w:sz="4" w:space="0" w:color="800000"/>
+              <w:right w:val="single" w:sz="4" w:space="0" w:color="800000"/>
+            </w:tcBorders>
+            <w:vAlign w:val="center"/>
+          </w:tcPr>
+          <w:p>
+            <w:pPr>
+              <w:jc w:val="center"/>
+              <w:rPr>
+                <w:rFonts w:ascii="Arial" w:hAnsi="Arial" w:cs="Arial"/>
+                <w:sz w:val="20"/>
+                <w:lang w:val="en-GB"/>
+              </w:rPr>
+            </w:pPr>
+          </w:p>
+        </w:tc>
+        <w:tc>
+          <w:tcPr>
+            <w:tcW w:w="701" w:type="dxa"/>
+            <w:tcBorders>
+              <w:top w:val="single" w:sz="4" w:space="0" w:color="800000"/>
+              <w:left w:val="single" w:sz="4" w:space="0" w:color="800000"/>
+              <w:bottom w:val="single" w:sz="4" w:space="0" w:color="800000"/>
+              <w:right w:val="single" w:sz="4" w:space="0" w:color="800000"/>
+            </w:tcBorders>
+            <w:vAlign w:val="center"/>
+          </w:tcPr>
+          <w:p>
+            <w:pPr>
+              <w:jc w:val="center"/>
               <w:rPr>
                 <w:rFonts w:ascii="Arial" w:hAnsi="Arial" w:cs="Arial"/>
                 <w:sz w:val="20"/>
@@ -3582,9 +3793,11 @@
               <w:bottom w:val="single" w:sz="4" w:space="0" w:color="800000"/>
               <w:right w:val="single" w:sz="18" w:space="0" w:color="800000"/>
             </w:tcBorders>
-          </w:tcPr>
-          <w:p>
-            <w:pPr>
+            <w:vAlign w:val="center"/>
+          </w:tcPr>
+          <w:p>
+            <w:pPr>
+              <w:jc w:val="center"/>
               <w:rPr>
                 <w:rFonts w:ascii="Arial" w:hAnsi="Arial" w:cs="Arial"/>
                 <w:sz w:val="20"/>
@@ -3676,69 +3889,77 @@
               <w:bottom w:val="single" w:sz="4" w:space="0" w:color="800000"/>
               <w:right w:val="single" w:sz="4" w:space="0" w:color="800000"/>
             </w:tcBorders>
-          </w:tcPr>
-          <w:p>
-            <w:pPr>
-              <w:rPr>
-                <w:rFonts w:ascii="Arial" w:hAnsi="Arial" w:cs="Arial"/>
-                <w:sz w:val="20"/>
-                <w:lang w:val="en-GB"/>
-              </w:rPr>
-            </w:pPr>
-          </w:p>
-        </w:tc>
-        <w:tc>
-          <w:tcPr>
-            <w:tcW w:w="701" w:type="dxa"/>
-            <w:tcBorders>
-              <w:top w:val="single" w:sz="4" w:space="0" w:color="800000"/>
-              <w:left w:val="single" w:sz="4" w:space="0" w:color="800000"/>
-              <w:bottom w:val="single" w:sz="4" w:space="0" w:color="800000"/>
-              <w:right w:val="single" w:sz="4" w:space="0" w:color="800000"/>
-            </w:tcBorders>
-          </w:tcPr>
-          <w:p>
-            <w:pPr>
-              <w:rPr>
-                <w:rFonts w:ascii="Arial" w:hAnsi="Arial" w:cs="Arial"/>
-                <w:sz w:val="20"/>
-                <w:lang w:val="en-GB"/>
-              </w:rPr>
-            </w:pPr>
-          </w:p>
-        </w:tc>
-        <w:tc>
-          <w:tcPr>
-            <w:tcW w:w="701" w:type="dxa"/>
-            <w:tcBorders>
-              <w:top w:val="single" w:sz="4" w:space="0" w:color="800000"/>
-              <w:left w:val="single" w:sz="4" w:space="0" w:color="800000"/>
-              <w:bottom w:val="single" w:sz="4" w:space="0" w:color="800000"/>
-              <w:right w:val="single" w:sz="4" w:space="0" w:color="800000"/>
-            </w:tcBorders>
-          </w:tcPr>
-          <w:p>
-            <w:pPr>
-              <w:rPr>
-                <w:rFonts w:ascii="Arial" w:hAnsi="Arial" w:cs="Arial"/>
-                <w:sz w:val="20"/>
-                <w:lang w:val="en-GB"/>
-              </w:rPr>
-            </w:pPr>
-          </w:p>
-        </w:tc>
-        <w:tc>
-          <w:tcPr>
-            <w:tcW w:w="701" w:type="dxa"/>
-            <w:tcBorders>
-              <w:top w:val="single" w:sz="4" w:space="0" w:color="800000"/>
-              <w:left w:val="single" w:sz="4" w:space="0" w:color="800000"/>
-              <w:bottom w:val="single" w:sz="4" w:space="0" w:color="800000"/>
-              <w:right w:val="single" w:sz="4" w:space="0" w:color="800000"/>
-            </w:tcBorders>
-          </w:tcPr>
-          <w:p>
-            <w:pPr>
+            <w:vAlign w:val="center"/>
+          </w:tcPr>
+          <w:p>
+            <w:pPr>
+              <w:jc w:val="center"/>
+              <w:rPr>
+                <w:rFonts w:ascii="Arial" w:hAnsi="Arial" w:cs="Arial"/>
+                <w:sz w:val="20"/>
+                <w:lang w:val="en-GB"/>
+              </w:rPr>
+            </w:pPr>
+          </w:p>
+        </w:tc>
+        <w:tc>
+          <w:tcPr>
+            <w:tcW w:w="701" w:type="dxa"/>
+            <w:tcBorders>
+              <w:top w:val="single" w:sz="4" w:space="0" w:color="800000"/>
+              <w:left w:val="single" w:sz="4" w:space="0" w:color="800000"/>
+              <w:bottom w:val="single" w:sz="4" w:space="0" w:color="800000"/>
+              <w:right w:val="single" w:sz="4" w:space="0" w:color="800000"/>
+            </w:tcBorders>
+            <w:vAlign w:val="center"/>
+          </w:tcPr>
+          <w:p>
+            <w:pPr>
+              <w:jc w:val="center"/>
+              <w:rPr>
+                <w:rFonts w:ascii="Arial" w:hAnsi="Arial" w:cs="Arial"/>
+                <w:sz w:val="20"/>
+                <w:lang w:val="en-GB"/>
+              </w:rPr>
+            </w:pPr>
+          </w:p>
+        </w:tc>
+        <w:tc>
+          <w:tcPr>
+            <w:tcW w:w="701" w:type="dxa"/>
+            <w:tcBorders>
+              <w:top w:val="single" w:sz="4" w:space="0" w:color="800000"/>
+              <w:left w:val="single" w:sz="4" w:space="0" w:color="800000"/>
+              <w:bottom w:val="single" w:sz="4" w:space="0" w:color="800000"/>
+              <w:right w:val="single" w:sz="4" w:space="0" w:color="800000"/>
+            </w:tcBorders>
+            <w:vAlign w:val="center"/>
+          </w:tcPr>
+          <w:p>
+            <w:pPr>
+              <w:jc w:val="center"/>
+              <w:rPr>
+                <w:rFonts w:ascii="Arial" w:hAnsi="Arial" w:cs="Arial"/>
+                <w:sz w:val="20"/>
+                <w:lang w:val="en-GB"/>
+              </w:rPr>
+            </w:pPr>
+          </w:p>
+        </w:tc>
+        <w:tc>
+          <w:tcPr>
+            <w:tcW w:w="701" w:type="dxa"/>
+            <w:tcBorders>
+              <w:top w:val="single" w:sz="4" w:space="0" w:color="800000"/>
+              <w:left w:val="single" w:sz="4" w:space="0" w:color="800000"/>
+              <w:bottom w:val="single" w:sz="4" w:space="0" w:color="800000"/>
+              <w:right w:val="single" w:sz="4" w:space="0" w:color="800000"/>
+            </w:tcBorders>
+            <w:vAlign w:val="center"/>
+          </w:tcPr>
+          <w:p>
+            <w:pPr>
+              <w:jc w:val="center"/>
               <w:rPr>
                 <w:rFonts w:ascii="Arial" w:hAnsi="Arial" w:cs="Arial"/>
                 <w:sz w:val="20"/>
@@ -3756,9 +3977,11 @@
               <w:bottom w:val="single" w:sz="4" w:space="0" w:color="800000"/>
               <w:right w:val="single" w:sz="18" w:space="0" w:color="800000"/>
             </w:tcBorders>
-          </w:tcPr>
-          <w:p>
-            <w:pPr>
+            <w:vAlign w:val="center"/>
+          </w:tcPr>
+          <w:p>
+            <w:pPr>
+              <w:jc w:val="center"/>
               <w:rPr>
                 <w:rFonts w:ascii="Arial" w:hAnsi="Arial" w:cs="Arial"/>
                 <w:sz w:val="20"/>
@@ -3826,69 +4049,77 @@
               <w:bottom w:val="single" w:sz="4" w:space="0" w:color="800000"/>
               <w:right w:val="single" w:sz="4" w:space="0" w:color="800000"/>
             </w:tcBorders>
-          </w:tcPr>
-          <w:p>
-            <w:pPr>
-              <w:rPr>
-                <w:rFonts w:ascii="Arial" w:hAnsi="Arial" w:cs="Arial"/>
-                <w:sz w:val="20"/>
-                <w:lang w:val="en-GB"/>
-              </w:rPr>
-            </w:pPr>
-          </w:p>
-        </w:tc>
-        <w:tc>
-          <w:tcPr>
-            <w:tcW w:w="701" w:type="dxa"/>
-            <w:tcBorders>
-              <w:top w:val="single" w:sz="4" w:space="0" w:color="800000"/>
-              <w:left w:val="single" w:sz="4" w:space="0" w:color="800000"/>
-              <w:bottom w:val="single" w:sz="4" w:space="0" w:color="800000"/>
-              <w:right w:val="single" w:sz="4" w:space="0" w:color="800000"/>
-            </w:tcBorders>
-          </w:tcPr>
-          <w:p>
-            <w:pPr>
-              <w:rPr>
-                <w:rFonts w:ascii="Arial" w:hAnsi="Arial" w:cs="Arial"/>
-                <w:sz w:val="20"/>
-                <w:lang w:val="en-GB"/>
-              </w:rPr>
-            </w:pPr>
-          </w:p>
-        </w:tc>
-        <w:tc>
-          <w:tcPr>
-            <w:tcW w:w="701" w:type="dxa"/>
-            <w:tcBorders>
-              <w:top w:val="single" w:sz="4" w:space="0" w:color="800000"/>
-              <w:left w:val="single" w:sz="4" w:space="0" w:color="800000"/>
-              <w:bottom w:val="single" w:sz="4" w:space="0" w:color="800000"/>
-              <w:right w:val="single" w:sz="4" w:space="0" w:color="800000"/>
-            </w:tcBorders>
-          </w:tcPr>
-          <w:p>
-            <w:pPr>
-              <w:rPr>
-                <w:rFonts w:ascii="Arial" w:hAnsi="Arial" w:cs="Arial"/>
-                <w:sz w:val="20"/>
-                <w:lang w:val="en-GB"/>
-              </w:rPr>
-            </w:pPr>
-          </w:p>
-        </w:tc>
-        <w:tc>
-          <w:tcPr>
-            <w:tcW w:w="701" w:type="dxa"/>
-            <w:tcBorders>
-              <w:top w:val="single" w:sz="4" w:space="0" w:color="800000"/>
-              <w:left w:val="single" w:sz="4" w:space="0" w:color="800000"/>
-              <w:bottom w:val="single" w:sz="4" w:space="0" w:color="800000"/>
-              <w:right w:val="single" w:sz="4" w:space="0" w:color="800000"/>
-            </w:tcBorders>
-          </w:tcPr>
-          <w:p>
-            <w:pPr>
+            <w:vAlign w:val="center"/>
+          </w:tcPr>
+          <w:p>
+            <w:pPr>
+              <w:jc w:val="center"/>
+              <w:rPr>
+                <w:rFonts w:ascii="Arial" w:hAnsi="Arial" w:cs="Arial"/>
+                <w:sz w:val="20"/>
+                <w:lang w:val="en-GB"/>
+              </w:rPr>
+            </w:pPr>
+          </w:p>
+        </w:tc>
+        <w:tc>
+          <w:tcPr>
+            <w:tcW w:w="701" w:type="dxa"/>
+            <w:tcBorders>
+              <w:top w:val="single" w:sz="4" w:space="0" w:color="800000"/>
+              <w:left w:val="single" w:sz="4" w:space="0" w:color="800000"/>
+              <w:bottom w:val="single" w:sz="4" w:space="0" w:color="800000"/>
+              <w:right w:val="single" w:sz="4" w:space="0" w:color="800000"/>
+            </w:tcBorders>
+            <w:vAlign w:val="center"/>
+          </w:tcPr>
+          <w:p>
+            <w:pPr>
+              <w:jc w:val="center"/>
+              <w:rPr>
+                <w:rFonts w:ascii="Arial" w:hAnsi="Arial" w:cs="Arial"/>
+                <w:sz w:val="20"/>
+                <w:lang w:val="en-GB"/>
+              </w:rPr>
+            </w:pPr>
+          </w:p>
+        </w:tc>
+        <w:tc>
+          <w:tcPr>
+            <w:tcW w:w="701" w:type="dxa"/>
+            <w:tcBorders>
+              <w:top w:val="single" w:sz="4" w:space="0" w:color="800000"/>
+              <w:left w:val="single" w:sz="4" w:space="0" w:color="800000"/>
+              <w:bottom w:val="single" w:sz="4" w:space="0" w:color="800000"/>
+              <w:right w:val="single" w:sz="4" w:space="0" w:color="800000"/>
+            </w:tcBorders>
+            <w:vAlign w:val="center"/>
+          </w:tcPr>
+          <w:p>
+            <w:pPr>
+              <w:jc w:val="center"/>
+              <w:rPr>
+                <w:rFonts w:ascii="Arial" w:hAnsi="Arial" w:cs="Arial"/>
+                <w:sz w:val="20"/>
+                <w:lang w:val="en-GB"/>
+              </w:rPr>
+            </w:pPr>
+          </w:p>
+        </w:tc>
+        <w:tc>
+          <w:tcPr>
+            <w:tcW w:w="701" w:type="dxa"/>
+            <w:tcBorders>
+              <w:top w:val="single" w:sz="4" w:space="0" w:color="800000"/>
+              <w:left w:val="single" w:sz="4" w:space="0" w:color="800000"/>
+              <w:bottom w:val="single" w:sz="4" w:space="0" w:color="800000"/>
+              <w:right w:val="single" w:sz="4" w:space="0" w:color="800000"/>
+            </w:tcBorders>
+            <w:vAlign w:val="center"/>
+          </w:tcPr>
+          <w:p>
+            <w:pPr>
+              <w:jc w:val="center"/>
               <w:rPr>
                 <w:rFonts w:ascii="Arial" w:hAnsi="Arial" w:cs="Arial"/>
                 <w:sz w:val="20"/>
@@ -3906,9 +4137,11 @@
               <w:bottom w:val="single" w:sz="4" w:space="0" w:color="800000"/>
               <w:right w:val="single" w:sz="18" w:space="0" w:color="800000"/>
             </w:tcBorders>
-          </w:tcPr>
-          <w:p>
-            <w:pPr>
+            <w:vAlign w:val="center"/>
+          </w:tcPr>
+          <w:p>
+            <w:pPr>
+              <w:jc w:val="center"/>
               <w:rPr>
                 <w:rFonts w:ascii="Arial" w:hAnsi="Arial" w:cs="Arial"/>
                 <w:sz w:val="20"/>
@@ -3984,69 +4217,77 @@
               <w:bottom w:val="single" w:sz="4" w:space="0" w:color="800000"/>
               <w:right w:val="single" w:sz="4" w:space="0" w:color="800000"/>
             </w:tcBorders>
-          </w:tcPr>
-          <w:p>
-            <w:pPr>
-              <w:rPr>
-                <w:rFonts w:ascii="Arial" w:hAnsi="Arial" w:cs="Arial"/>
-                <w:sz w:val="20"/>
-                <w:lang w:val="en-GB"/>
-              </w:rPr>
-            </w:pPr>
-          </w:p>
-        </w:tc>
-        <w:tc>
-          <w:tcPr>
-            <w:tcW w:w="701" w:type="dxa"/>
-            <w:tcBorders>
-              <w:top w:val="single" w:sz="4" w:space="0" w:color="800000"/>
-              <w:left w:val="single" w:sz="4" w:space="0" w:color="800000"/>
-              <w:bottom w:val="single" w:sz="4" w:space="0" w:color="800000"/>
-              <w:right w:val="single" w:sz="4" w:space="0" w:color="800000"/>
-            </w:tcBorders>
-          </w:tcPr>
-          <w:p>
-            <w:pPr>
-              <w:rPr>
-                <w:rFonts w:ascii="Arial" w:hAnsi="Arial" w:cs="Arial"/>
-                <w:sz w:val="20"/>
-                <w:lang w:val="en-GB"/>
-              </w:rPr>
-            </w:pPr>
-          </w:p>
-        </w:tc>
-        <w:tc>
-          <w:tcPr>
-            <w:tcW w:w="701" w:type="dxa"/>
-            <w:tcBorders>
-              <w:top w:val="single" w:sz="4" w:space="0" w:color="800000"/>
-              <w:left w:val="single" w:sz="4" w:space="0" w:color="800000"/>
-              <w:bottom w:val="single" w:sz="4" w:space="0" w:color="800000"/>
-              <w:right w:val="single" w:sz="4" w:space="0" w:color="800000"/>
-            </w:tcBorders>
-          </w:tcPr>
-          <w:p>
-            <w:pPr>
-              <w:rPr>
-                <w:rFonts w:ascii="Arial" w:hAnsi="Arial" w:cs="Arial"/>
-                <w:sz w:val="20"/>
-                <w:lang w:val="en-GB"/>
-              </w:rPr>
-            </w:pPr>
-          </w:p>
-        </w:tc>
-        <w:tc>
-          <w:tcPr>
-            <w:tcW w:w="701" w:type="dxa"/>
-            <w:tcBorders>
-              <w:top w:val="single" w:sz="4" w:space="0" w:color="800000"/>
-              <w:left w:val="single" w:sz="4" w:space="0" w:color="800000"/>
-              <w:bottom w:val="single" w:sz="4" w:space="0" w:color="800000"/>
-              <w:right w:val="single" w:sz="4" w:space="0" w:color="800000"/>
-            </w:tcBorders>
-          </w:tcPr>
-          <w:p>
-            <w:pPr>
+            <w:vAlign w:val="center"/>
+          </w:tcPr>
+          <w:p>
+            <w:pPr>
+              <w:jc w:val="center"/>
+              <w:rPr>
+                <w:rFonts w:ascii="Arial" w:hAnsi="Arial" w:cs="Arial"/>
+                <w:sz w:val="20"/>
+                <w:lang w:val="en-GB"/>
+              </w:rPr>
+            </w:pPr>
+          </w:p>
+        </w:tc>
+        <w:tc>
+          <w:tcPr>
+            <w:tcW w:w="701" w:type="dxa"/>
+            <w:tcBorders>
+              <w:top w:val="single" w:sz="4" w:space="0" w:color="800000"/>
+              <w:left w:val="single" w:sz="4" w:space="0" w:color="800000"/>
+              <w:bottom w:val="single" w:sz="4" w:space="0" w:color="800000"/>
+              <w:right w:val="single" w:sz="4" w:space="0" w:color="800000"/>
+            </w:tcBorders>
+            <w:vAlign w:val="center"/>
+          </w:tcPr>
+          <w:p>
+            <w:pPr>
+              <w:jc w:val="center"/>
+              <w:rPr>
+                <w:rFonts w:ascii="Arial" w:hAnsi="Arial" w:cs="Arial"/>
+                <w:sz w:val="20"/>
+                <w:lang w:val="en-GB"/>
+              </w:rPr>
+            </w:pPr>
+          </w:p>
+        </w:tc>
+        <w:tc>
+          <w:tcPr>
+            <w:tcW w:w="701" w:type="dxa"/>
+            <w:tcBorders>
+              <w:top w:val="single" w:sz="4" w:space="0" w:color="800000"/>
+              <w:left w:val="single" w:sz="4" w:space="0" w:color="800000"/>
+              <w:bottom w:val="single" w:sz="4" w:space="0" w:color="800000"/>
+              <w:right w:val="single" w:sz="4" w:space="0" w:color="800000"/>
+            </w:tcBorders>
+            <w:vAlign w:val="center"/>
+          </w:tcPr>
+          <w:p>
+            <w:pPr>
+              <w:jc w:val="center"/>
+              <w:rPr>
+                <w:rFonts w:ascii="Arial" w:hAnsi="Arial" w:cs="Arial"/>
+                <w:sz w:val="20"/>
+                <w:lang w:val="en-GB"/>
+              </w:rPr>
+            </w:pPr>
+          </w:p>
+        </w:tc>
+        <w:tc>
+          <w:tcPr>
+            <w:tcW w:w="701" w:type="dxa"/>
+            <w:tcBorders>
+              <w:top w:val="single" w:sz="4" w:space="0" w:color="800000"/>
+              <w:left w:val="single" w:sz="4" w:space="0" w:color="800000"/>
+              <w:bottom w:val="single" w:sz="4" w:space="0" w:color="800000"/>
+              <w:right w:val="single" w:sz="4" w:space="0" w:color="800000"/>
+            </w:tcBorders>
+            <w:vAlign w:val="center"/>
+          </w:tcPr>
+          <w:p>
+            <w:pPr>
+              <w:jc w:val="center"/>
               <w:rPr>
                 <w:rFonts w:ascii="Arial" w:hAnsi="Arial" w:cs="Arial"/>
                 <w:sz w:val="20"/>
@@ -4064,9 +4305,11 @@
               <w:bottom w:val="single" w:sz="4" w:space="0" w:color="800000"/>
               <w:right w:val="single" w:sz="18" w:space="0" w:color="800000"/>
             </w:tcBorders>
-          </w:tcPr>
-          <w:p>
-            <w:pPr>
+            <w:vAlign w:val="center"/>
+          </w:tcPr>
+          <w:p>
+            <w:pPr>
+              <w:jc w:val="center"/>
               <w:rPr>
                 <w:rFonts w:ascii="Arial" w:hAnsi="Arial" w:cs="Arial"/>
                 <w:sz w:val="20"/>
@@ -4134,69 +4377,77 @@
               <w:bottom w:val="single" w:sz="4" w:space="0" w:color="800000"/>
               <w:right w:val="single" w:sz="4" w:space="0" w:color="800000"/>
             </w:tcBorders>
-          </w:tcPr>
-          <w:p>
-            <w:pPr>
-              <w:rPr>
-                <w:rFonts w:ascii="Arial" w:hAnsi="Arial" w:cs="Arial"/>
-                <w:sz w:val="20"/>
-                <w:lang w:val="en-GB"/>
-              </w:rPr>
-            </w:pPr>
-          </w:p>
-        </w:tc>
-        <w:tc>
-          <w:tcPr>
-            <w:tcW w:w="701" w:type="dxa"/>
-            <w:tcBorders>
-              <w:top w:val="single" w:sz="4" w:space="0" w:color="800000"/>
-              <w:left w:val="single" w:sz="4" w:space="0" w:color="800000"/>
-              <w:bottom w:val="single" w:sz="4" w:space="0" w:color="800000"/>
-              <w:right w:val="single" w:sz="4" w:space="0" w:color="800000"/>
-            </w:tcBorders>
-          </w:tcPr>
-          <w:p>
-            <w:pPr>
-              <w:rPr>
-                <w:rFonts w:ascii="Arial" w:hAnsi="Arial" w:cs="Arial"/>
-                <w:sz w:val="20"/>
-                <w:lang w:val="en-GB"/>
-              </w:rPr>
-            </w:pPr>
-          </w:p>
-        </w:tc>
-        <w:tc>
-          <w:tcPr>
-            <w:tcW w:w="701" w:type="dxa"/>
-            <w:tcBorders>
-              <w:top w:val="single" w:sz="4" w:space="0" w:color="800000"/>
-              <w:left w:val="single" w:sz="4" w:space="0" w:color="800000"/>
-              <w:bottom w:val="single" w:sz="4" w:space="0" w:color="800000"/>
-              <w:right w:val="single" w:sz="4" w:space="0" w:color="800000"/>
-            </w:tcBorders>
-          </w:tcPr>
-          <w:p>
-            <w:pPr>
-              <w:rPr>
-                <w:rFonts w:ascii="Arial" w:hAnsi="Arial" w:cs="Arial"/>
-                <w:sz w:val="20"/>
-                <w:lang w:val="en-GB"/>
-              </w:rPr>
-            </w:pPr>
-          </w:p>
-        </w:tc>
-        <w:tc>
-          <w:tcPr>
-            <w:tcW w:w="701" w:type="dxa"/>
-            <w:tcBorders>
-              <w:top w:val="single" w:sz="4" w:space="0" w:color="800000"/>
-              <w:left w:val="single" w:sz="4" w:space="0" w:color="800000"/>
-              <w:bottom w:val="single" w:sz="4" w:space="0" w:color="800000"/>
-              <w:right w:val="single" w:sz="4" w:space="0" w:color="800000"/>
-            </w:tcBorders>
-          </w:tcPr>
-          <w:p>
-            <w:pPr>
+            <w:vAlign w:val="center"/>
+          </w:tcPr>
+          <w:p>
+            <w:pPr>
+              <w:jc w:val="center"/>
+              <w:rPr>
+                <w:rFonts w:ascii="Arial" w:hAnsi="Arial" w:cs="Arial"/>
+                <w:sz w:val="20"/>
+                <w:lang w:val="en-GB"/>
+              </w:rPr>
+            </w:pPr>
+          </w:p>
+        </w:tc>
+        <w:tc>
+          <w:tcPr>
+            <w:tcW w:w="701" w:type="dxa"/>
+            <w:tcBorders>
+              <w:top w:val="single" w:sz="4" w:space="0" w:color="800000"/>
+              <w:left w:val="single" w:sz="4" w:space="0" w:color="800000"/>
+              <w:bottom w:val="single" w:sz="4" w:space="0" w:color="800000"/>
+              <w:right w:val="single" w:sz="4" w:space="0" w:color="800000"/>
+            </w:tcBorders>
+            <w:vAlign w:val="center"/>
+          </w:tcPr>
+          <w:p>
+            <w:pPr>
+              <w:jc w:val="center"/>
+              <w:rPr>
+                <w:rFonts w:ascii="Arial" w:hAnsi="Arial" w:cs="Arial"/>
+                <w:sz w:val="20"/>
+                <w:lang w:val="en-GB"/>
+              </w:rPr>
+            </w:pPr>
+          </w:p>
+        </w:tc>
+        <w:tc>
+          <w:tcPr>
+            <w:tcW w:w="701" w:type="dxa"/>
+            <w:tcBorders>
+              <w:top w:val="single" w:sz="4" w:space="0" w:color="800000"/>
+              <w:left w:val="single" w:sz="4" w:space="0" w:color="800000"/>
+              <w:bottom w:val="single" w:sz="4" w:space="0" w:color="800000"/>
+              <w:right w:val="single" w:sz="4" w:space="0" w:color="800000"/>
+            </w:tcBorders>
+            <w:vAlign w:val="center"/>
+          </w:tcPr>
+          <w:p>
+            <w:pPr>
+              <w:jc w:val="center"/>
+              <w:rPr>
+                <w:rFonts w:ascii="Arial" w:hAnsi="Arial" w:cs="Arial"/>
+                <w:sz w:val="20"/>
+                <w:lang w:val="en-GB"/>
+              </w:rPr>
+            </w:pPr>
+          </w:p>
+        </w:tc>
+        <w:tc>
+          <w:tcPr>
+            <w:tcW w:w="701" w:type="dxa"/>
+            <w:tcBorders>
+              <w:top w:val="single" w:sz="4" w:space="0" w:color="800000"/>
+              <w:left w:val="single" w:sz="4" w:space="0" w:color="800000"/>
+              <w:bottom w:val="single" w:sz="4" w:space="0" w:color="800000"/>
+              <w:right w:val="single" w:sz="4" w:space="0" w:color="800000"/>
+            </w:tcBorders>
+            <w:vAlign w:val="center"/>
+          </w:tcPr>
+          <w:p>
+            <w:pPr>
+              <w:jc w:val="center"/>
               <w:rPr>
                 <w:rFonts w:ascii="Arial" w:hAnsi="Arial" w:cs="Arial"/>
                 <w:sz w:val="20"/>
@@ -4214,9 +4465,11 @@
               <w:bottom w:val="single" w:sz="4" w:space="0" w:color="800000"/>
               <w:right w:val="single" w:sz="18" w:space="0" w:color="800000"/>
             </w:tcBorders>
-          </w:tcPr>
-          <w:p>
-            <w:pPr>
+            <w:vAlign w:val="center"/>
+          </w:tcPr>
+          <w:p>
+            <w:pPr>
+              <w:jc w:val="center"/>
               <w:rPr>
                 <w:rFonts w:ascii="Arial" w:hAnsi="Arial" w:cs="Arial"/>
                 <w:sz w:val="20"/>
@@ -4284,69 +4537,77 @@
               <w:bottom w:val="single" w:sz="4" w:space="0" w:color="800000"/>
               <w:right w:val="single" w:sz="4" w:space="0" w:color="800000"/>
             </w:tcBorders>
-          </w:tcPr>
-          <w:p>
-            <w:pPr>
-              <w:rPr>
-                <w:rFonts w:ascii="Arial" w:hAnsi="Arial" w:cs="Arial"/>
-                <w:sz w:val="20"/>
-                <w:lang w:val="en-GB"/>
-              </w:rPr>
-            </w:pPr>
-          </w:p>
-        </w:tc>
-        <w:tc>
-          <w:tcPr>
-            <w:tcW w:w="701" w:type="dxa"/>
-            <w:tcBorders>
-              <w:top w:val="single" w:sz="4" w:space="0" w:color="800000"/>
-              <w:left w:val="single" w:sz="4" w:space="0" w:color="800000"/>
-              <w:bottom w:val="single" w:sz="4" w:space="0" w:color="800000"/>
-              <w:right w:val="single" w:sz="4" w:space="0" w:color="800000"/>
-            </w:tcBorders>
-          </w:tcPr>
-          <w:p>
-            <w:pPr>
-              <w:rPr>
-                <w:rFonts w:ascii="Arial" w:hAnsi="Arial" w:cs="Arial"/>
-                <w:sz w:val="20"/>
-                <w:lang w:val="en-GB"/>
-              </w:rPr>
-            </w:pPr>
-          </w:p>
-        </w:tc>
-        <w:tc>
-          <w:tcPr>
-            <w:tcW w:w="701" w:type="dxa"/>
-            <w:tcBorders>
-              <w:top w:val="single" w:sz="4" w:space="0" w:color="800000"/>
-              <w:left w:val="single" w:sz="4" w:space="0" w:color="800000"/>
-              <w:bottom w:val="single" w:sz="4" w:space="0" w:color="800000"/>
-              <w:right w:val="single" w:sz="4" w:space="0" w:color="800000"/>
-            </w:tcBorders>
-          </w:tcPr>
-          <w:p>
-            <w:pPr>
-              <w:rPr>
-                <w:rFonts w:ascii="Arial" w:hAnsi="Arial" w:cs="Arial"/>
-                <w:sz w:val="20"/>
-                <w:lang w:val="en-GB"/>
-              </w:rPr>
-            </w:pPr>
-          </w:p>
-        </w:tc>
-        <w:tc>
-          <w:tcPr>
-            <w:tcW w:w="701" w:type="dxa"/>
-            <w:tcBorders>
-              <w:top w:val="single" w:sz="4" w:space="0" w:color="800000"/>
-              <w:left w:val="single" w:sz="4" w:space="0" w:color="800000"/>
-              <w:bottom w:val="single" w:sz="4" w:space="0" w:color="800000"/>
-              <w:right w:val="single" w:sz="4" w:space="0" w:color="800000"/>
-            </w:tcBorders>
-          </w:tcPr>
-          <w:p>
-            <w:pPr>
+            <w:vAlign w:val="center"/>
+          </w:tcPr>
+          <w:p>
+            <w:pPr>
+              <w:jc w:val="center"/>
+              <w:rPr>
+                <w:rFonts w:ascii="Arial" w:hAnsi="Arial" w:cs="Arial"/>
+                <w:sz w:val="20"/>
+                <w:lang w:val="en-GB"/>
+              </w:rPr>
+            </w:pPr>
+          </w:p>
+        </w:tc>
+        <w:tc>
+          <w:tcPr>
+            <w:tcW w:w="701" w:type="dxa"/>
+            <w:tcBorders>
+              <w:top w:val="single" w:sz="4" w:space="0" w:color="800000"/>
+              <w:left w:val="single" w:sz="4" w:space="0" w:color="800000"/>
+              <w:bottom w:val="single" w:sz="4" w:space="0" w:color="800000"/>
+              <w:right w:val="single" w:sz="4" w:space="0" w:color="800000"/>
+            </w:tcBorders>
+            <w:vAlign w:val="center"/>
+          </w:tcPr>
+          <w:p>
+            <w:pPr>
+              <w:jc w:val="center"/>
+              <w:rPr>
+                <w:rFonts w:ascii="Arial" w:hAnsi="Arial" w:cs="Arial"/>
+                <w:sz w:val="20"/>
+                <w:lang w:val="en-GB"/>
+              </w:rPr>
+            </w:pPr>
+          </w:p>
+        </w:tc>
+        <w:tc>
+          <w:tcPr>
+            <w:tcW w:w="701" w:type="dxa"/>
+            <w:tcBorders>
+              <w:top w:val="single" w:sz="4" w:space="0" w:color="800000"/>
+              <w:left w:val="single" w:sz="4" w:space="0" w:color="800000"/>
+              <w:bottom w:val="single" w:sz="4" w:space="0" w:color="800000"/>
+              <w:right w:val="single" w:sz="4" w:space="0" w:color="800000"/>
+            </w:tcBorders>
+            <w:vAlign w:val="center"/>
+          </w:tcPr>
+          <w:p>
+            <w:pPr>
+              <w:jc w:val="center"/>
+              <w:rPr>
+                <w:rFonts w:ascii="Arial" w:hAnsi="Arial" w:cs="Arial"/>
+                <w:sz w:val="20"/>
+                <w:lang w:val="en-GB"/>
+              </w:rPr>
+            </w:pPr>
+          </w:p>
+        </w:tc>
+        <w:tc>
+          <w:tcPr>
+            <w:tcW w:w="701" w:type="dxa"/>
+            <w:tcBorders>
+              <w:top w:val="single" w:sz="4" w:space="0" w:color="800000"/>
+              <w:left w:val="single" w:sz="4" w:space="0" w:color="800000"/>
+              <w:bottom w:val="single" w:sz="4" w:space="0" w:color="800000"/>
+              <w:right w:val="single" w:sz="4" w:space="0" w:color="800000"/>
+            </w:tcBorders>
+            <w:vAlign w:val="center"/>
+          </w:tcPr>
+          <w:p>
+            <w:pPr>
+              <w:jc w:val="center"/>
               <w:rPr>
                 <w:rFonts w:ascii="Arial" w:hAnsi="Arial" w:cs="Arial"/>
                 <w:sz w:val="20"/>
@@ -4364,9 +4625,11 @@
               <w:bottom w:val="single" w:sz="4" w:space="0" w:color="800000"/>
               <w:right w:val="single" w:sz="18" w:space="0" w:color="800000"/>
             </w:tcBorders>
-          </w:tcPr>
-          <w:p>
-            <w:pPr>
+            <w:vAlign w:val="center"/>
+          </w:tcPr>
+          <w:p>
+            <w:pPr>
+              <w:jc w:val="center"/>
               <w:rPr>
                 <w:rFonts w:ascii="Arial" w:hAnsi="Arial" w:cs="Arial"/>
                 <w:sz w:val="20"/>
@@ -4393,8 +4656,6 @@
                 <w:lang w:val="en-GB"/>
               </w:rPr>
             </w:pPr>
-            <w:bookmarkStart w:id="0" w:name="_GoBack"/>
-            <w:bookmarkEnd w:id="0"/>
           </w:p>
         </w:tc>
       </w:tr>
@@ -4436,69 +4697,77 @@
               <w:bottom w:val="single" w:sz="4" w:space="0" w:color="800000"/>
               <w:right w:val="single" w:sz="4" w:space="0" w:color="800000"/>
             </w:tcBorders>
-          </w:tcPr>
-          <w:p>
-            <w:pPr>
-              <w:rPr>
-                <w:rFonts w:ascii="Arial" w:hAnsi="Arial" w:cs="Arial"/>
-                <w:sz w:val="20"/>
-                <w:lang w:val="en-GB"/>
-              </w:rPr>
-            </w:pPr>
-          </w:p>
-        </w:tc>
-        <w:tc>
-          <w:tcPr>
-            <w:tcW w:w="701" w:type="dxa"/>
-            <w:tcBorders>
-              <w:top w:val="single" w:sz="4" w:space="0" w:color="800000"/>
-              <w:left w:val="single" w:sz="4" w:space="0" w:color="800000"/>
-              <w:bottom w:val="single" w:sz="4" w:space="0" w:color="800000"/>
-              <w:right w:val="single" w:sz="4" w:space="0" w:color="800000"/>
-            </w:tcBorders>
-          </w:tcPr>
-          <w:p>
-            <w:pPr>
-              <w:rPr>
-                <w:rFonts w:ascii="Arial" w:hAnsi="Arial" w:cs="Arial"/>
-                <w:sz w:val="20"/>
-                <w:lang w:val="en-GB"/>
-              </w:rPr>
-            </w:pPr>
-          </w:p>
-        </w:tc>
-        <w:tc>
-          <w:tcPr>
-            <w:tcW w:w="701" w:type="dxa"/>
-            <w:tcBorders>
-              <w:top w:val="single" w:sz="4" w:space="0" w:color="800000"/>
-              <w:left w:val="single" w:sz="4" w:space="0" w:color="800000"/>
-              <w:bottom w:val="single" w:sz="4" w:space="0" w:color="800000"/>
-              <w:right w:val="single" w:sz="4" w:space="0" w:color="800000"/>
-            </w:tcBorders>
-          </w:tcPr>
-          <w:p>
-            <w:pPr>
-              <w:rPr>
-                <w:rFonts w:ascii="Arial" w:hAnsi="Arial" w:cs="Arial"/>
-                <w:sz w:val="20"/>
-                <w:lang w:val="en-GB"/>
-              </w:rPr>
-            </w:pPr>
-          </w:p>
-        </w:tc>
-        <w:tc>
-          <w:tcPr>
-            <w:tcW w:w="701" w:type="dxa"/>
-            <w:tcBorders>
-              <w:top w:val="single" w:sz="4" w:space="0" w:color="800000"/>
-              <w:left w:val="single" w:sz="4" w:space="0" w:color="800000"/>
-              <w:bottom w:val="single" w:sz="4" w:space="0" w:color="800000"/>
-              <w:right w:val="single" w:sz="4" w:space="0" w:color="800000"/>
-            </w:tcBorders>
-          </w:tcPr>
-          <w:p>
-            <w:pPr>
+            <w:vAlign w:val="center"/>
+          </w:tcPr>
+          <w:p>
+            <w:pPr>
+              <w:jc w:val="center"/>
+              <w:rPr>
+                <w:rFonts w:ascii="Arial" w:hAnsi="Arial" w:cs="Arial"/>
+                <w:sz w:val="20"/>
+                <w:lang w:val="en-GB"/>
+              </w:rPr>
+            </w:pPr>
+          </w:p>
+        </w:tc>
+        <w:tc>
+          <w:tcPr>
+            <w:tcW w:w="701" w:type="dxa"/>
+            <w:tcBorders>
+              <w:top w:val="single" w:sz="4" w:space="0" w:color="800000"/>
+              <w:left w:val="single" w:sz="4" w:space="0" w:color="800000"/>
+              <w:bottom w:val="single" w:sz="4" w:space="0" w:color="800000"/>
+              <w:right w:val="single" w:sz="4" w:space="0" w:color="800000"/>
+            </w:tcBorders>
+            <w:vAlign w:val="center"/>
+          </w:tcPr>
+          <w:p>
+            <w:pPr>
+              <w:jc w:val="center"/>
+              <w:rPr>
+                <w:rFonts w:ascii="Arial" w:hAnsi="Arial" w:cs="Arial"/>
+                <w:sz w:val="20"/>
+                <w:lang w:val="en-GB"/>
+              </w:rPr>
+            </w:pPr>
+          </w:p>
+        </w:tc>
+        <w:tc>
+          <w:tcPr>
+            <w:tcW w:w="701" w:type="dxa"/>
+            <w:tcBorders>
+              <w:top w:val="single" w:sz="4" w:space="0" w:color="800000"/>
+              <w:left w:val="single" w:sz="4" w:space="0" w:color="800000"/>
+              <w:bottom w:val="single" w:sz="4" w:space="0" w:color="800000"/>
+              <w:right w:val="single" w:sz="4" w:space="0" w:color="800000"/>
+            </w:tcBorders>
+            <w:vAlign w:val="center"/>
+          </w:tcPr>
+          <w:p>
+            <w:pPr>
+              <w:jc w:val="center"/>
+              <w:rPr>
+                <w:rFonts w:ascii="Arial" w:hAnsi="Arial" w:cs="Arial"/>
+                <w:sz w:val="20"/>
+                <w:lang w:val="en-GB"/>
+              </w:rPr>
+            </w:pPr>
+          </w:p>
+        </w:tc>
+        <w:tc>
+          <w:tcPr>
+            <w:tcW w:w="701" w:type="dxa"/>
+            <w:tcBorders>
+              <w:top w:val="single" w:sz="4" w:space="0" w:color="800000"/>
+              <w:left w:val="single" w:sz="4" w:space="0" w:color="800000"/>
+              <w:bottom w:val="single" w:sz="4" w:space="0" w:color="800000"/>
+              <w:right w:val="single" w:sz="4" w:space="0" w:color="800000"/>
+            </w:tcBorders>
+            <w:vAlign w:val="center"/>
+          </w:tcPr>
+          <w:p>
+            <w:pPr>
+              <w:jc w:val="center"/>
               <w:rPr>
                 <w:rFonts w:ascii="Arial" w:hAnsi="Arial" w:cs="Arial"/>
                 <w:sz w:val="20"/>
@@ -4516,9 +4785,11 @@
               <w:bottom w:val="single" w:sz="4" w:space="0" w:color="800000"/>
               <w:right w:val="single" w:sz="18" w:space="0" w:color="800000"/>
             </w:tcBorders>
-          </w:tcPr>
-          <w:p>
-            <w:pPr>
+            <w:vAlign w:val="center"/>
+          </w:tcPr>
+          <w:p>
+            <w:pPr>
+              <w:jc w:val="center"/>
               <w:rPr>
                 <w:rFonts w:ascii="Arial" w:hAnsi="Arial" w:cs="Arial"/>
                 <w:sz w:val="20"/>
@@ -4603,69 +4874,87 @@
               <w:bottom w:val="single" w:sz="4" w:space="0" w:color="800000"/>
               <w:right w:val="single" w:sz="4" w:space="0" w:color="800000"/>
             </w:tcBorders>
-          </w:tcPr>
-          <w:p>
-            <w:pPr>
-              <w:rPr>
-                <w:rFonts w:ascii="Arial" w:hAnsi="Arial" w:cs="Arial"/>
-                <w:sz w:val="20"/>
-                <w:lang w:val="en-GB"/>
-              </w:rPr>
-            </w:pPr>
-          </w:p>
-        </w:tc>
-        <w:tc>
-          <w:tcPr>
-            <w:tcW w:w="701" w:type="dxa"/>
-            <w:tcBorders>
-              <w:top w:val="single" w:sz="4" w:space="0" w:color="800000"/>
-              <w:left w:val="single" w:sz="4" w:space="0" w:color="800000"/>
-              <w:bottom w:val="single" w:sz="4" w:space="0" w:color="800000"/>
-              <w:right w:val="single" w:sz="4" w:space="0" w:color="800000"/>
-            </w:tcBorders>
-          </w:tcPr>
-          <w:p>
-            <w:pPr>
-              <w:rPr>
-                <w:rFonts w:ascii="Arial" w:hAnsi="Arial" w:cs="Arial"/>
-                <w:sz w:val="20"/>
-                <w:lang w:val="en-GB"/>
-              </w:rPr>
-            </w:pPr>
-          </w:p>
-        </w:tc>
-        <w:tc>
-          <w:tcPr>
-            <w:tcW w:w="701" w:type="dxa"/>
-            <w:tcBorders>
-              <w:top w:val="single" w:sz="4" w:space="0" w:color="800000"/>
-              <w:left w:val="single" w:sz="4" w:space="0" w:color="800000"/>
-              <w:bottom w:val="single" w:sz="4" w:space="0" w:color="800000"/>
-              <w:right w:val="single" w:sz="4" w:space="0" w:color="800000"/>
-            </w:tcBorders>
-          </w:tcPr>
-          <w:p>
-            <w:pPr>
-              <w:rPr>
-                <w:rFonts w:ascii="Arial" w:hAnsi="Arial" w:cs="Arial"/>
-                <w:sz w:val="20"/>
-                <w:lang w:val="en-GB"/>
-              </w:rPr>
-            </w:pPr>
-          </w:p>
-        </w:tc>
-        <w:tc>
-          <w:tcPr>
-            <w:tcW w:w="701" w:type="dxa"/>
-            <w:tcBorders>
-              <w:top w:val="single" w:sz="4" w:space="0" w:color="800000"/>
-              <w:left w:val="single" w:sz="4" w:space="0" w:color="800000"/>
-              <w:bottom w:val="single" w:sz="4" w:space="0" w:color="800000"/>
-              <w:right w:val="single" w:sz="4" w:space="0" w:color="800000"/>
-            </w:tcBorders>
-          </w:tcPr>
-          <w:p>
-            <w:pPr>
+            <w:vAlign w:val="center"/>
+          </w:tcPr>
+          <w:p>
+            <w:pPr>
+              <w:jc w:val="center"/>
+              <w:rPr>
+                <w:rFonts w:ascii="Arial" w:hAnsi="Arial" w:cs="Arial"/>
+                <w:sz w:val="20"/>
+                <w:lang w:val="en-GB"/>
+              </w:rPr>
+            </w:pPr>
+            <w:r>
+              <w:rPr>
+                <w:rFonts w:ascii="Segoe UI Emoji" w:hAnsi="Segoe UI Emoji" w:cs="Segoe UI Emoji"/>
+                <w:color w:val="222222"/>
+                <w:shd w:val="clear" w:color="auto" w:fill="FFFFFF"/>
+              </w:rPr>
+              <w:t>✔</w:t>
+            </w:r>
+            <w:bookmarkStart w:id="0" w:name="_GoBack"/>
+            <w:bookmarkEnd w:id="0"/>
+          </w:p>
+        </w:tc>
+        <w:tc>
+          <w:tcPr>
+            <w:tcW w:w="701" w:type="dxa"/>
+            <w:tcBorders>
+              <w:top w:val="single" w:sz="4" w:space="0" w:color="800000"/>
+              <w:left w:val="single" w:sz="4" w:space="0" w:color="800000"/>
+              <w:bottom w:val="single" w:sz="4" w:space="0" w:color="800000"/>
+              <w:right w:val="single" w:sz="4" w:space="0" w:color="800000"/>
+            </w:tcBorders>
+            <w:vAlign w:val="center"/>
+          </w:tcPr>
+          <w:p>
+            <w:pPr>
+              <w:jc w:val="center"/>
+              <w:rPr>
+                <w:rFonts w:ascii="Arial" w:hAnsi="Arial" w:cs="Arial"/>
+                <w:sz w:val="20"/>
+                <w:lang w:val="en-GB"/>
+              </w:rPr>
+            </w:pPr>
+          </w:p>
+        </w:tc>
+        <w:tc>
+          <w:tcPr>
+            <w:tcW w:w="701" w:type="dxa"/>
+            <w:tcBorders>
+              <w:top w:val="single" w:sz="4" w:space="0" w:color="800000"/>
+              <w:left w:val="single" w:sz="4" w:space="0" w:color="800000"/>
+              <w:bottom w:val="single" w:sz="4" w:space="0" w:color="800000"/>
+              <w:right w:val="single" w:sz="4" w:space="0" w:color="800000"/>
+            </w:tcBorders>
+            <w:vAlign w:val="center"/>
+          </w:tcPr>
+          <w:p>
+            <w:pPr>
+              <w:jc w:val="center"/>
+              <w:rPr>
+                <w:rFonts w:ascii="Arial" w:hAnsi="Arial" w:cs="Arial"/>
+                <w:sz w:val="20"/>
+                <w:lang w:val="en-GB"/>
+              </w:rPr>
+            </w:pPr>
+          </w:p>
+        </w:tc>
+        <w:tc>
+          <w:tcPr>
+            <w:tcW w:w="701" w:type="dxa"/>
+            <w:tcBorders>
+              <w:top w:val="single" w:sz="4" w:space="0" w:color="800000"/>
+              <w:left w:val="single" w:sz="4" w:space="0" w:color="800000"/>
+              <w:bottom w:val="single" w:sz="4" w:space="0" w:color="800000"/>
+              <w:right w:val="single" w:sz="4" w:space="0" w:color="800000"/>
+            </w:tcBorders>
+            <w:vAlign w:val="center"/>
+          </w:tcPr>
+          <w:p>
+            <w:pPr>
+              <w:jc w:val="center"/>
               <w:rPr>
                 <w:rFonts w:ascii="Arial" w:hAnsi="Arial" w:cs="Arial"/>
                 <w:sz w:val="20"/>
@@ -4683,9 +4972,11 @@
               <w:bottom w:val="single" w:sz="4" w:space="0" w:color="800000"/>
               <w:right w:val="single" w:sz="18" w:space="0" w:color="800000"/>
             </w:tcBorders>
-          </w:tcPr>
-          <w:p>
-            <w:pPr>
+            <w:vAlign w:val="center"/>
+          </w:tcPr>
+          <w:p>
+            <w:pPr>
+              <w:jc w:val="center"/>
               <w:rPr>
                 <w:rFonts w:ascii="Arial" w:hAnsi="Arial" w:cs="Arial"/>
                 <w:sz w:val="20"/>
@@ -4754,69 +5045,77 @@
               <w:bottom w:val="single" w:sz="4" w:space="0" w:color="800000"/>
               <w:right w:val="single" w:sz="4" w:space="0" w:color="800000"/>
             </w:tcBorders>
-          </w:tcPr>
-          <w:p>
-            <w:pPr>
-              <w:rPr>
-                <w:rFonts w:ascii="Arial" w:hAnsi="Arial" w:cs="Arial"/>
-                <w:sz w:val="20"/>
-                <w:lang w:val="en-GB"/>
-              </w:rPr>
-            </w:pPr>
-          </w:p>
-        </w:tc>
-        <w:tc>
-          <w:tcPr>
-            <w:tcW w:w="701" w:type="dxa"/>
-            <w:tcBorders>
-              <w:top w:val="single" w:sz="4" w:space="0" w:color="800000"/>
-              <w:left w:val="single" w:sz="4" w:space="0" w:color="800000"/>
-              <w:bottom w:val="single" w:sz="4" w:space="0" w:color="800000"/>
-              <w:right w:val="single" w:sz="4" w:space="0" w:color="800000"/>
-            </w:tcBorders>
-          </w:tcPr>
-          <w:p>
-            <w:pPr>
-              <w:rPr>
-                <w:rFonts w:ascii="Arial" w:hAnsi="Arial" w:cs="Arial"/>
-                <w:sz w:val="20"/>
-                <w:lang w:val="en-GB"/>
-              </w:rPr>
-            </w:pPr>
-          </w:p>
-        </w:tc>
-        <w:tc>
-          <w:tcPr>
-            <w:tcW w:w="701" w:type="dxa"/>
-            <w:tcBorders>
-              <w:top w:val="single" w:sz="4" w:space="0" w:color="800000"/>
-              <w:left w:val="single" w:sz="4" w:space="0" w:color="800000"/>
-              <w:bottom w:val="single" w:sz="4" w:space="0" w:color="800000"/>
-              <w:right w:val="single" w:sz="4" w:space="0" w:color="800000"/>
-            </w:tcBorders>
-          </w:tcPr>
-          <w:p>
-            <w:pPr>
-              <w:rPr>
-                <w:rFonts w:ascii="Arial" w:hAnsi="Arial" w:cs="Arial"/>
-                <w:sz w:val="20"/>
-                <w:lang w:val="en-GB"/>
-              </w:rPr>
-            </w:pPr>
-          </w:p>
-        </w:tc>
-        <w:tc>
-          <w:tcPr>
-            <w:tcW w:w="701" w:type="dxa"/>
-            <w:tcBorders>
-              <w:top w:val="single" w:sz="4" w:space="0" w:color="800000"/>
-              <w:left w:val="single" w:sz="4" w:space="0" w:color="800000"/>
-              <w:bottom w:val="single" w:sz="4" w:space="0" w:color="800000"/>
-              <w:right w:val="single" w:sz="4" w:space="0" w:color="800000"/>
-            </w:tcBorders>
-          </w:tcPr>
-          <w:p>
-            <w:pPr>
+            <w:vAlign w:val="center"/>
+          </w:tcPr>
+          <w:p>
+            <w:pPr>
+              <w:jc w:val="center"/>
+              <w:rPr>
+                <w:rFonts w:ascii="Arial" w:hAnsi="Arial" w:cs="Arial"/>
+                <w:sz w:val="20"/>
+                <w:lang w:val="en-GB"/>
+              </w:rPr>
+            </w:pPr>
+          </w:p>
+        </w:tc>
+        <w:tc>
+          <w:tcPr>
+            <w:tcW w:w="701" w:type="dxa"/>
+            <w:tcBorders>
+              <w:top w:val="single" w:sz="4" w:space="0" w:color="800000"/>
+              <w:left w:val="single" w:sz="4" w:space="0" w:color="800000"/>
+              <w:bottom w:val="single" w:sz="4" w:space="0" w:color="800000"/>
+              <w:right w:val="single" w:sz="4" w:space="0" w:color="800000"/>
+            </w:tcBorders>
+            <w:vAlign w:val="center"/>
+          </w:tcPr>
+          <w:p>
+            <w:pPr>
+              <w:jc w:val="center"/>
+              <w:rPr>
+                <w:rFonts w:ascii="Arial" w:hAnsi="Arial" w:cs="Arial"/>
+                <w:sz w:val="20"/>
+                <w:lang w:val="en-GB"/>
+              </w:rPr>
+            </w:pPr>
+          </w:p>
+        </w:tc>
+        <w:tc>
+          <w:tcPr>
+            <w:tcW w:w="701" w:type="dxa"/>
+            <w:tcBorders>
+              <w:top w:val="single" w:sz="4" w:space="0" w:color="800000"/>
+              <w:left w:val="single" w:sz="4" w:space="0" w:color="800000"/>
+              <w:bottom w:val="single" w:sz="4" w:space="0" w:color="800000"/>
+              <w:right w:val="single" w:sz="4" w:space="0" w:color="800000"/>
+            </w:tcBorders>
+            <w:vAlign w:val="center"/>
+          </w:tcPr>
+          <w:p>
+            <w:pPr>
+              <w:jc w:val="center"/>
+              <w:rPr>
+                <w:rFonts w:ascii="Arial" w:hAnsi="Arial" w:cs="Arial"/>
+                <w:sz w:val="20"/>
+                <w:lang w:val="en-GB"/>
+              </w:rPr>
+            </w:pPr>
+          </w:p>
+        </w:tc>
+        <w:tc>
+          <w:tcPr>
+            <w:tcW w:w="701" w:type="dxa"/>
+            <w:tcBorders>
+              <w:top w:val="single" w:sz="4" w:space="0" w:color="800000"/>
+              <w:left w:val="single" w:sz="4" w:space="0" w:color="800000"/>
+              <w:bottom w:val="single" w:sz="4" w:space="0" w:color="800000"/>
+              <w:right w:val="single" w:sz="4" w:space="0" w:color="800000"/>
+            </w:tcBorders>
+            <w:vAlign w:val="center"/>
+          </w:tcPr>
+          <w:p>
+            <w:pPr>
+              <w:jc w:val="center"/>
               <w:rPr>
                 <w:rFonts w:ascii="Arial" w:hAnsi="Arial" w:cs="Arial"/>
                 <w:sz w:val="20"/>
@@ -4834,9 +5133,11 @@
               <w:bottom w:val="single" w:sz="4" w:space="0" w:color="800000"/>
               <w:right w:val="single" w:sz="18" w:space="0" w:color="800000"/>
             </w:tcBorders>
-          </w:tcPr>
-          <w:p>
-            <w:pPr>
+            <w:vAlign w:val="center"/>
+          </w:tcPr>
+          <w:p>
+            <w:pPr>
+              <w:jc w:val="center"/>
               <w:rPr>
                 <w:rFonts w:ascii="Arial" w:hAnsi="Arial" w:cs="Arial"/>
                 <w:sz w:val="20"/>
@@ -4905,69 +5206,77 @@
               <w:bottom w:val="single" w:sz="4" w:space="0" w:color="800000"/>
               <w:right w:val="single" w:sz="4" w:space="0" w:color="800000"/>
             </w:tcBorders>
-          </w:tcPr>
-          <w:p>
-            <w:pPr>
-              <w:rPr>
-                <w:rFonts w:ascii="Arial" w:hAnsi="Arial" w:cs="Arial"/>
-                <w:sz w:val="20"/>
-                <w:lang w:val="en-GB"/>
-              </w:rPr>
-            </w:pPr>
-          </w:p>
-        </w:tc>
-        <w:tc>
-          <w:tcPr>
-            <w:tcW w:w="701" w:type="dxa"/>
-            <w:tcBorders>
-              <w:top w:val="single" w:sz="4" w:space="0" w:color="800000"/>
-              <w:left w:val="single" w:sz="4" w:space="0" w:color="800000"/>
-              <w:bottom w:val="single" w:sz="4" w:space="0" w:color="800000"/>
-              <w:right w:val="single" w:sz="4" w:space="0" w:color="800000"/>
-            </w:tcBorders>
-          </w:tcPr>
-          <w:p>
-            <w:pPr>
-              <w:rPr>
-                <w:rFonts w:ascii="Arial" w:hAnsi="Arial" w:cs="Arial"/>
-                <w:sz w:val="20"/>
-                <w:lang w:val="en-GB"/>
-              </w:rPr>
-            </w:pPr>
-          </w:p>
-        </w:tc>
-        <w:tc>
-          <w:tcPr>
-            <w:tcW w:w="701" w:type="dxa"/>
-            <w:tcBorders>
-              <w:top w:val="single" w:sz="4" w:space="0" w:color="800000"/>
-              <w:left w:val="single" w:sz="4" w:space="0" w:color="800000"/>
-              <w:bottom w:val="single" w:sz="4" w:space="0" w:color="800000"/>
-              <w:right w:val="single" w:sz="4" w:space="0" w:color="800000"/>
-            </w:tcBorders>
-          </w:tcPr>
-          <w:p>
-            <w:pPr>
-              <w:rPr>
-                <w:rFonts w:ascii="Arial" w:hAnsi="Arial" w:cs="Arial"/>
-                <w:sz w:val="20"/>
-                <w:lang w:val="en-GB"/>
-              </w:rPr>
-            </w:pPr>
-          </w:p>
-        </w:tc>
-        <w:tc>
-          <w:tcPr>
-            <w:tcW w:w="701" w:type="dxa"/>
-            <w:tcBorders>
-              <w:top w:val="single" w:sz="4" w:space="0" w:color="800000"/>
-              <w:left w:val="single" w:sz="4" w:space="0" w:color="800000"/>
-              <w:bottom w:val="single" w:sz="4" w:space="0" w:color="800000"/>
-              <w:right w:val="single" w:sz="4" w:space="0" w:color="800000"/>
-            </w:tcBorders>
-          </w:tcPr>
-          <w:p>
-            <w:pPr>
+            <w:vAlign w:val="center"/>
+          </w:tcPr>
+          <w:p>
+            <w:pPr>
+              <w:jc w:val="center"/>
+              <w:rPr>
+                <w:rFonts w:ascii="Arial" w:hAnsi="Arial" w:cs="Arial"/>
+                <w:sz w:val="20"/>
+                <w:lang w:val="en-GB"/>
+              </w:rPr>
+            </w:pPr>
+          </w:p>
+        </w:tc>
+        <w:tc>
+          <w:tcPr>
+            <w:tcW w:w="701" w:type="dxa"/>
+            <w:tcBorders>
+              <w:top w:val="single" w:sz="4" w:space="0" w:color="800000"/>
+              <w:left w:val="single" w:sz="4" w:space="0" w:color="800000"/>
+              <w:bottom w:val="single" w:sz="4" w:space="0" w:color="800000"/>
+              <w:right w:val="single" w:sz="4" w:space="0" w:color="800000"/>
+            </w:tcBorders>
+            <w:vAlign w:val="center"/>
+          </w:tcPr>
+          <w:p>
+            <w:pPr>
+              <w:jc w:val="center"/>
+              <w:rPr>
+                <w:rFonts w:ascii="Arial" w:hAnsi="Arial" w:cs="Arial"/>
+                <w:sz w:val="20"/>
+                <w:lang w:val="en-GB"/>
+              </w:rPr>
+            </w:pPr>
+          </w:p>
+        </w:tc>
+        <w:tc>
+          <w:tcPr>
+            <w:tcW w:w="701" w:type="dxa"/>
+            <w:tcBorders>
+              <w:top w:val="single" w:sz="4" w:space="0" w:color="800000"/>
+              <w:left w:val="single" w:sz="4" w:space="0" w:color="800000"/>
+              <w:bottom w:val="single" w:sz="4" w:space="0" w:color="800000"/>
+              <w:right w:val="single" w:sz="4" w:space="0" w:color="800000"/>
+            </w:tcBorders>
+            <w:vAlign w:val="center"/>
+          </w:tcPr>
+          <w:p>
+            <w:pPr>
+              <w:jc w:val="center"/>
+              <w:rPr>
+                <w:rFonts w:ascii="Arial" w:hAnsi="Arial" w:cs="Arial"/>
+                <w:sz w:val="20"/>
+                <w:lang w:val="en-GB"/>
+              </w:rPr>
+            </w:pPr>
+          </w:p>
+        </w:tc>
+        <w:tc>
+          <w:tcPr>
+            <w:tcW w:w="701" w:type="dxa"/>
+            <w:tcBorders>
+              <w:top w:val="single" w:sz="4" w:space="0" w:color="800000"/>
+              <w:left w:val="single" w:sz="4" w:space="0" w:color="800000"/>
+              <w:bottom w:val="single" w:sz="4" w:space="0" w:color="800000"/>
+              <w:right w:val="single" w:sz="4" w:space="0" w:color="800000"/>
+            </w:tcBorders>
+            <w:vAlign w:val="center"/>
+          </w:tcPr>
+          <w:p>
+            <w:pPr>
+              <w:jc w:val="center"/>
               <w:rPr>
                 <w:rFonts w:ascii="Arial" w:hAnsi="Arial" w:cs="Arial"/>
                 <w:sz w:val="20"/>
@@ -4985,9 +5294,11 @@
               <w:bottom w:val="single" w:sz="4" w:space="0" w:color="800000"/>
               <w:right w:val="single" w:sz="18" w:space="0" w:color="800000"/>
             </w:tcBorders>
-          </w:tcPr>
-          <w:p>
-            <w:pPr>
+            <w:vAlign w:val="center"/>
+          </w:tcPr>
+          <w:p>
+            <w:pPr>
+              <w:jc w:val="center"/>
               <w:rPr>
                 <w:rFonts w:ascii="Arial" w:hAnsi="Arial" w:cs="Arial"/>
                 <w:sz w:val="20"/>
@@ -5018,6 +5329,9 @@
         </w:tc>
       </w:tr>
       <w:tr>
+        <w:trPr>
+          <w:trHeight w:val="70"/>
+        </w:trPr>
         <w:tc>
           <w:tcPr>
             <w:tcW w:w="4673" w:type="dxa"/>
@@ -5056,9 +5370,11 @@
               <w:bottom w:val="single" w:sz="18" w:space="0" w:color="800000"/>
               <w:right w:val="single" w:sz="4" w:space="0" w:color="800000"/>
             </w:tcBorders>
-          </w:tcPr>
-          <w:p>
-            <w:pPr>
+            <w:vAlign w:val="center"/>
+          </w:tcPr>
+          <w:p>
+            <w:pPr>
+              <w:jc w:val="center"/>
               <w:rPr>
                 <w:rFonts w:ascii="Arial" w:hAnsi="Arial" w:cs="Arial"/>
                 <w:sz w:val="20"/>
@@ -5076,9 +5392,11 @@
               <w:bottom w:val="single" w:sz="18" w:space="0" w:color="800000"/>
               <w:right w:val="single" w:sz="4" w:space="0" w:color="800000"/>
             </w:tcBorders>
-          </w:tcPr>
-          <w:p>
-            <w:pPr>
+            <w:vAlign w:val="center"/>
+          </w:tcPr>
+          <w:p>
+            <w:pPr>
+              <w:jc w:val="center"/>
               <w:rPr>
                 <w:rFonts w:ascii="Arial" w:hAnsi="Arial" w:cs="Arial"/>
                 <w:sz w:val="20"/>
@@ -5096,9 +5414,11 @@
               <w:bottom w:val="single" w:sz="18" w:space="0" w:color="800000"/>
               <w:right w:val="single" w:sz="4" w:space="0" w:color="800000"/>
             </w:tcBorders>
-          </w:tcPr>
-          <w:p>
-            <w:pPr>
+            <w:vAlign w:val="center"/>
+          </w:tcPr>
+          <w:p>
+            <w:pPr>
+              <w:jc w:val="center"/>
               <w:rPr>
                 <w:rFonts w:ascii="Arial" w:hAnsi="Arial" w:cs="Arial"/>
                 <w:sz w:val="20"/>
@@ -5116,9 +5436,11 @@
               <w:bottom w:val="single" w:sz="18" w:space="0" w:color="800000"/>
               <w:right w:val="single" w:sz="4" w:space="0" w:color="800000"/>
             </w:tcBorders>
-          </w:tcPr>
-          <w:p>
-            <w:pPr>
+            <w:vAlign w:val="center"/>
+          </w:tcPr>
+          <w:p>
+            <w:pPr>
+              <w:jc w:val="center"/>
               <w:rPr>
                 <w:rFonts w:ascii="Arial" w:hAnsi="Arial" w:cs="Arial"/>
                 <w:sz w:val="20"/>
@@ -5136,9 +5458,11 @@
               <w:bottom w:val="single" w:sz="18" w:space="0" w:color="800000"/>
               <w:right w:val="single" w:sz="18" w:space="0" w:color="800000"/>
             </w:tcBorders>
-          </w:tcPr>
-          <w:p>
-            <w:pPr>
+            <w:vAlign w:val="center"/>
+          </w:tcPr>
+          <w:p>
+            <w:pPr>
+              <w:jc w:val="center"/>
               <w:rPr>
                 <w:rFonts w:ascii="Arial" w:hAnsi="Arial" w:cs="Arial"/>
                 <w:sz w:val="20"/>
@@ -5188,7 +5512,7 @@
 </file>
 
 <file path=word/numbering.xml><?xml version="1.0" encoding="utf-8"?>
-<w:numbering xmlns:wpc="http://schemas.microsoft.com/office/word/2010/wordprocessingCanvas" xmlns:mc="http://schemas.openxmlformats.org/markup-compatibility/2006" xmlns:o="urn:schemas-microsoft-com:office:office" xmlns:r="http://schemas.openxmlformats.org/officeDocument/2006/relationships" xmlns:m="http://schemas.openxmlformats.org/officeDocument/2006/math" xmlns:v="urn:schemas-microsoft-com:vml" xmlns:wp14="http://schemas.microsoft.com/office/word/2010/wordprocessingDrawing" xmlns:wp="http://schemas.openxmlformats.org/drawingml/2006/wordprocessingDrawing" xmlns:w10="urn:schemas-microsoft-com:office:word" xmlns:w="http://schemas.openxmlformats.org/wordprocessingml/2006/main" xmlns:w14="http://schemas.microsoft.com/office/word/2010/wordml" xmlns:w15="http://schemas.microsoft.com/office/word/2012/wordml" xmlns:wpg="http://schemas.microsoft.com/office/word/2010/wordprocessingGroup" xmlns:wpi="http://schemas.microsoft.com/office/word/2010/wordprocessingInk" xmlns:wne="http://schemas.microsoft.com/office/word/2006/wordml" xmlns:wps="http://schemas.microsoft.com/office/word/2010/wordprocessingShape" mc:Ignorable="w14 w15 wp14">
+<w:numbering xmlns:wpc="http://schemas.microsoft.com/office/word/2010/wordprocessingCanvas" xmlns:cx="http://schemas.microsoft.com/office/drawing/2014/chartex" xmlns:cx1="http://schemas.microsoft.com/office/drawing/2015/9/8/chartex" xmlns:cx2="http://schemas.microsoft.com/office/drawing/2015/10/21/chartex" xmlns:cx3="http://schemas.microsoft.com/office/drawing/2016/5/9/chartex" xmlns:cx4="http://schemas.microsoft.com/office/drawing/2016/5/10/chartex" xmlns:cx5="http://schemas.microsoft.com/office/drawing/2016/5/11/chartex" xmlns:cx6="http://schemas.microsoft.com/office/drawing/2016/5/12/chartex" xmlns:cx7="http://schemas.microsoft.com/office/drawing/2016/5/13/chartex" xmlns:cx8="http://schemas.microsoft.com/office/drawing/2016/5/14/chartex" xmlns:mc="http://schemas.openxmlformats.org/markup-compatibility/2006" xmlns:aink="http://schemas.microsoft.com/office/drawing/2016/ink" xmlns:am3d="http://schemas.microsoft.com/office/drawing/2017/model3d" xmlns:o="urn:schemas-microsoft-com:office:office" xmlns:r="http://schemas.openxmlformats.org/officeDocument/2006/relationships" xmlns:m="http://schemas.openxmlformats.org/officeDocument/2006/math" xmlns:v="urn:schemas-microsoft-com:vml" xmlns:wp14="http://schemas.microsoft.com/office/word/2010/wordprocessingDrawing" xmlns:wp="http://schemas.openxmlformats.org/drawingml/2006/wordprocessingDrawing" xmlns:w10="urn:schemas-microsoft-com:office:word" xmlns:w="http://schemas.openxmlformats.org/wordprocessingml/2006/main" xmlns:w14="http://schemas.microsoft.com/office/word/2010/wordml" xmlns:w15="http://schemas.microsoft.com/office/word/2012/wordml" xmlns:w16cid="http://schemas.microsoft.com/office/word/2016/wordml/cid" xmlns:w16se="http://schemas.microsoft.com/office/word/2015/wordml/symex" xmlns:wpg="http://schemas.microsoft.com/office/word/2010/wordprocessingGroup" xmlns:wpi="http://schemas.microsoft.com/office/word/2010/wordprocessingInk" xmlns:wne="http://schemas.microsoft.com/office/word/2006/wordml" xmlns:wps="http://schemas.microsoft.com/office/word/2010/wordprocessingShape" mc:Ignorable="w14 w15 w16se w16cid wp14">
   <w:abstractNum w:abstractNumId="0" w15:restartNumberingAfterBreak="0">
     <w:nsid w:val="10861971"/>
     <w:multiLevelType w:val="hybridMultilevel"/>
@@ -5399,7 +5723,7 @@
 </file>
 
 <file path=word/styles.xml><?xml version="1.0" encoding="utf-8"?>
-<w:styles xmlns:mc="http://schemas.openxmlformats.org/markup-compatibility/2006" xmlns:r="http://schemas.openxmlformats.org/officeDocument/2006/relationships" xmlns:w="http://schemas.openxmlformats.org/wordprocessingml/2006/main" xmlns:w14="http://schemas.microsoft.com/office/word/2010/wordml" xmlns:w15="http://schemas.microsoft.com/office/word/2012/wordml" mc:Ignorable="w14 w15">
+<w:styles xmlns:mc="http://schemas.openxmlformats.org/markup-compatibility/2006" xmlns:r="http://schemas.openxmlformats.org/officeDocument/2006/relationships" xmlns:w="http://schemas.openxmlformats.org/wordprocessingml/2006/main" xmlns:w14="http://schemas.microsoft.com/office/word/2010/wordml" xmlns:w15="http://schemas.microsoft.com/office/word/2012/wordml" xmlns:w16cid="http://schemas.microsoft.com/office/word/2016/wordml/cid" xmlns:w16se="http://schemas.microsoft.com/office/word/2015/wordml/symex" mc:Ignorable="w14 w15 w16se w16cid">
   <w:docDefaults>
     <w:rPrDefault>
       <w:rPr>
@@ -5409,7 +5733,7 @@
     </w:rPrDefault>
     <w:pPrDefault/>
   </w:docDefaults>
-  <w:latentStyles w:defLockedState="0" w:defUIPriority="99" w:defSemiHidden="0" w:defUnhideWhenUsed="0" w:defQFormat="0" w:count="371">
+  <w:latentStyles w:defLockedState="0" w:defUIPriority="99" w:defSemiHidden="0" w:defUnhideWhenUsed="0" w:defQFormat="0" w:count="375">
     <w:lsdException w:name="Normal" w:uiPriority="0" w:qFormat="1"/>
     <w:lsdException w:name="heading 1" w:uiPriority="9" w:qFormat="1"/>
     <w:lsdException w:name="heading 2" w:semiHidden="1" w:uiPriority="9" w:unhideWhenUsed="1" w:qFormat="1"/>
@@ -5515,7 +5839,6 @@
     <w:lsdException w:name="HTML Sample" w:semiHidden="1" w:unhideWhenUsed="1"/>
     <w:lsdException w:name="HTML Typewriter" w:semiHidden="1" w:unhideWhenUsed="1"/>
     <w:lsdException w:name="HTML Variable" w:semiHidden="1" w:unhideWhenUsed="1"/>
-    <w:lsdException w:name="Normal Table" w:semiHidden="1" w:unhideWhenUsed="1"/>
     <w:lsdException w:name="annotation subject" w:semiHidden="1" w:unhideWhenUsed="1"/>
     <w:lsdException w:name="No List" w:semiHidden="1" w:unhideWhenUsed="1"/>
     <w:lsdException w:name="Outline List 1" w:semiHidden="1" w:unhideWhenUsed="1"/>
@@ -5559,10 +5882,8 @@
     <w:lsdException w:name="Table Elegant" w:semiHidden="1" w:unhideWhenUsed="1"/>
     <w:lsdException w:name="Table Professional" w:semiHidden="1" w:unhideWhenUsed="1"/>
     <w:lsdException w:name="Table Subtle 1" w:semiHidden="1" w:unhideWhenUsed="1"/>
-    <w:lsdException w:name="Table Subtle 2" w:semiHidden="1" w:unhideWhenUsed="1"/>
     <w:lsdException w:name="Table Web 1" w:semiHidden="1" w:unhideWhenUsed="1"/>
     <w:lsdException w:name="Table Web 2" w:semiHidden="1" w:unhideWhenUsed="1"/>
-    <w:lsdException w:name="Table Web 3" w:semiHidden="1" w:unhideWhenUsed="1"/>
     <w:lsdException w:name="Balloon Text" w:semiHidden="1" w:unhideWhenUsed="1"/>
     <w:lsdException w:name="Table Grid" w:uiPriority="59"/>
     <w:lsdException w:name="Table Theme" w:semiHidden="1" w:unhideWhenUsed="1"/>
@@ -5781,6 +6102,10 @@
     <w:lsdException w:name="List Table 5 Dark Accent 6" w:uiPriority="50"/>
     <w:lsdException w:name="List Table 6 Colorful Accent 6" w:uiPriority="51"/>
     <w:lsdException w:name="List Table 7 Colorful Accent 6" w:uiPriority="52"/>
+    <w:lsdException w:name="Mention" w:semiHidden="1" w:unhideWhenUsed="1"/>
+    <w:lsdException w:name="Smart Hyperlink" w:semiHidden="1" w:unhideWhenUsed="1"/>
+    <w:lsdException w:name="Hashtag" w:semiHidden="1" w:unhideWhenUsed="1"/>
+    <w:lsdException w:name="Unresolved Mention" w:semiHidden="1" w:unhideWhenUsed="1"/>
   </w:latentStyles>
   <w:style w:type="paragraph" w:default="1" w:styleId="Normal">
     <w:name w:val="Normal"/>

</xml_diff>